<commit_message>
Documentation as released prior to telecon Jan 7th
</commit_message>
<xml_diff>
--- a/doc/M2FS Electronics & Control.docx
+++ b/doc/M2FS Electronics & Control.docx
@@ -367,7 +367,7 @@
                                     <w:spacing w:val="60"/>
                                   </w:rPr>
                                   <w:alias w:val="Company Address"/>
-                                  <w:id w:val="1029141777"/>
+                                  <w:id w:val="2088265982"/>
                                   <w:dataBinding w:prefixMappings="xmlns:ns0='http://schemas.microsoft.com/office/2006/coverPageProps' " w:xpath="/ns0:CoverPageProperties[1]/ns0:CompanyAddress[1]" w:storeItemID="{55AF091B-3C7A-41E3-B477-F2FDAA23CFDA}"/>
                                   <w:text/>
                                 </w:sdtPr>
@@ -428,7 +428,7 @@
                               <w:spacing w:val="60"/>
                             </w:rPr>
                             <w:alias w:val="Company Address"/>
-                            <w:id w:val="1029141777"/>
+                            <w:id w:val="2088265982"/>
                             <w:dataBinding w:prefixMappings="xmlns:ns0='http://schemas.microsoft.com/office/2006/coverPageProps' " w:xpath="/ns0:CoverPageProperties[1]/ns0:CompanyAddress[1]" w:storeItemID="{55AF091B-3C7A-41E3-B477-F2FDAA23CFDA}"/>
                             <w:text/>
                           </w:sdtPr>
@@ -537,7 +537,7 @@
                                   </w:rPr>
                                   <w:alias w:val="Title"/>
                                   <w:tag w:val=""/>
-                                  <w:id w:val="2041231169"/>
+                                  <w:id w:val="529544333"/>
                                   <w:dataBinding w:prefixMappings="xmlns:ns0='http://purl.org/dc/elements/1.1/' xmlns:ns1='http://schemas.openxmlformats.org/package/2006/metadata/core-properties' " w:xpath="/ns1:coreProperties[1]/ns0:title[1]" w:storeItemID="{6C3C8BC8-F283-45AE-878A-BAB7291924A1}"/>
                                   <w:text/>
                                 </w:sdtPr>
@@ -574,7 +574,7 @@
                                   </w:rPr>
                                   <w:alias w:val="Author"/>
                                   <w:tag w:val=""/>
-                                  <w:id w:val="-1558853447"/>
+                                  <w:id w:val="1532995937"/>
                                   <w:dataBinding w:prefixMappings="xmlns:ns0='http://purl.org/dc/elements/1.1/' xmlns:ns1='http://schemas.openxmlformats.org/package/2006/metadata/core-properties' " w:xpath="/ns1:coreProperties[1]/ns0:creator[1]" w:storeItemID="{6C3C8BC8-F283-45AE-878A-BAB7291924A1}"/>
                                   <w:text/>
                                 </w:sdtPr>
@@ -608,7 +608,7 @@
                                     <w:color w:val="808080" w:themeColor="background1" w:themeShade="80"/>
                                   </w:rPr>
                                   <w:alias w:val="Abstract"/>
-                                  <w:id w:val="-724675959"/>
+                                  <w:id w:val="1652869572"/>
                                   <w:dataBinding w:prefixMappings="xmlns:ns0='http://schemas.microsoft.com/office/2006/coverPageProps' " w:xpath="/ns0:CoverPageProperties[1]/ns0:Abstract[1]" w:storeItemID="{55AF091B-3C7A-41E3-B477-F2FDAA23CFDA}"/>
                                   <w:text/>
                                 </w:sdtPr>
@@ -626,7 +626,14 @@
                                         <w:rFonts w:asciiTheme="majorHAnsi" w:hAnsiTheme="majorHAnsi"/>
                                         <w:color w:val="808080" w:themeColor="background1" w:themeShade="80"/>
                                       </w:rPr>
-                                      <w:t>The unabridged version of the authoritative system design and implementation document for the Michigan Magellan Fiber Spectrograph</w:t>
+                                      <w:t>The unabridged version of the authoritative system design and implementation document for the Mich</w:t>
+                                    </w:r>
+                                    <w:r>
+                                      <w:rPr>
+                                        <w:rFonts w:asciiTheme="majorHAnsi" w:hAnsiTheme="majorHAnsi"/>
+                                        <w:color w:val="808080" w:themeColor="background1" w:themeShade="80"/>
+                                      </w:rPr>
+                                      <w:t>igan Magellan Fiber Spectrograph</w:t>
                                     </w:r>
                                   </w:p>
                                 </w:sdtContent>
@@ -663,7 +670,7 @@
                             </w:rPr>
                             <w:alias w:val="Title"/>
                             <w:tag w:val=""/>
-                            <w:id w:val="2041231169"/>
+                            <w:id w:val="529544333"/>
                             <w:dataBinding w:prefixMappings="xmlns:ns0='http://purl.org/dc/elements/1.1/' xmlns:ns1='http://schemas.openxmlformats.org/package/2006/metadata/core-properties' " w:xpath="/ns1:coreProperties[1]/ns0:title[1]" w:storeItemID="{6C3C8BC8-F283-45AE-878A-BAB7291924A1}"/>
                             <w:text/>
                           </w:sdtPr>
@@ -700,7 +707,7 @@
                             </w:rPr>
                             <w:alias w:val="Author"/>
                             <w:tag w:val=""/>
-                            <w:id w:val="-1558853447"/>
+                            <w:id w:val="1532995937"/>
                             <w:dataBinding w:prefixMappings="xmlns:ns0='http://purl.org/dc/elements/1.1/' xmlns:ns1='http://schemas.openxmlformats.org/package/2006/metadata/core-properties' " w:xpath="/ns1:coreProperties[1]/ns0:creator[1]" w:storeItemID="{6C3C8BC8-F283-45AE-878A-BAB7291924A1}"/>
                             <w:text/>
                           </w:sdtPr>
@@ -734,7 +741,7 @@
                               <w:color w:val="808080" w:themeColor="background1" w:themeShade="80"/>
                             </w:rPr>
                             <w:alias w:val="Abstract"/>
-                            <w:id w:val="-724675959"/>
+                            <w:id w:val="1652869572"/>
                             <w:dataBinding w:prefixMappings="xmlns:ns0='http://schemas.microsoft.com/office/2006/coverPageProps' " w:xpath="/ns0:CoverPageProperties[1]/ns0:Abstract[1]" w:storeItemID="{55AF091B-3C7A-41E3-B477-F2FDAA23CFDA}"/>
                             <w:text/>
                           </w:sdtPr>
@@ -752,7 +759,14 @@
                                   <w:rFonts w:asciiTheme="majorHAnsi" w:hAnsiTheme="majorHAnsi"/>
                                   <w:color w:val="808080" w:themeColor="background1" w:themeShade="80"/>
                                 </w:rPr>
-                                <w:t>The unabridged version of the authoritative system design and implementation document for the Michigan Magellan Fiber Spectrograph</w:t>
+                                <w:t>The unabridged version of the authoritative system design and implementation document for the Mich</w:t>
+                              </w:r>
+                              <w:r>
+                                <w:rPr>
+                                  <w:rFonts w:asciiTheme="majorHAnsi" w:hAnsiTheme="majorHAnsi"/>
+                                  <w:color w:val="808080" w:themeColor="background1" w:themeShade="80"/>
+                                </w:rPr>
+                                <w:t>igan Magellan Fiber Spectrograph</w:t>
                               </w:r>
                             </w:p>
                           </w:sdtContent>
@@ -1355,7 +1369,7 @@
             <w:rPr>
               <w:noProof/>
             </w:rPr>
-            <w:instrText xml:space="preserve"> PAGEREF _Toc217524221 \h </w:instrText>
+            <w:instrText xml:space="preserve"> PAGEREF _Toc219121118 \h </w:instrText>
           </w:r>
           <w:r>
             <w:rPr>
@@ -1418,7 +1432,7 @@
             <w:rPr>
               <w:noProof/>
             </w:rPr>
-            <w:instrText xml:space="preserve"> PAGEREF _Toc217524222 \h </w:instrText>
+            <w:instrText xml:space="preserve"> PAGEREF _Toc219121119 \h </w:instrText>
           </w:r>
           <w:r>
             <w:rPr>
@@ -1481,7 +1495,7 @@
             <w:rPr>
               <w:noProof/>
             </w:rPr>
-            <w:instrText xml:space="preserve"> PAGEREF _Toc217524223 \h </w:instrText>
+            <w:instrText xml:space="preserve"> PAGEREF _Toc219121120 \h </w:instrText>
           </w:r>
           <w:r>
             <w:rPr>
@@ -1544,7 +1558,7 @@
             <w:rPr>
               <w:noProof/>
             </w:rPr>
-            <w:instrText xml:space="preserve"> PAGEREF _Toc217524224 \h </w:instrText>
+            <w:instrText xml:space="preserve"> PAGEREF _Toc219121121 \h </w:instrText>
           </w:r>
           <w:r>
             <w:rPr>
@@ -1590,7 +1604,7 @@
             <w:rPr>
               <w:noProof/>
             </w:rPr>
-            <w:t>Control concepts</w:t>
+            <w:t>Software</w:t>
           </w:r>
           <w:r>
             <w:rPr>
@@ -1608,7 +1622,7 @@
             <w:rPr>
               <w:noProof/>
             </w:rPr>
-            <w:instrText xml:space="preserve"> PAGEREF _Toc217524225 \h </w:instrText>
+            <w:instrText xml:space="preserve"> PAGEREF _Toc219121122 \h </w:instrText>
           </w:r>
           <w:r>
             <w:rPr>
@@ -1626,6 +1640,699 @@
               <w:noProof/>
             </w:rPr>
             <w:t>4</w:t>
+          </w:r>
+          <w:r>
+            <w:rPr>
+              <w:noProof/>
+            </w:rPr>
+            <w:fldChar w:fldCharType="end"/>
+          </w:r>
+        </w:p>
+        <w:p>
+          <w:pPr>
+            <w:pStyle w:val="TOC2"/>
+            <w:tabs>
+              <w:tab w:val="right" w:leader="dot" w:pos="10070"/>
+            </w:tabs>
+            <w:rPr>
+              <w:smallCaps w:val="0"/>
+              <w:noProof/>
+              <w:color w:val="auto"/>
+              <w:sz w:val="24"/>
+              <w:szCs w:val="24"/>
+              <w:lang w:eastAsia="ja-JP"/>
+            </w:rPr>
+          </w:pPr>
+          <w:r>
+            <w:rPr>
+              <w:noProof/>
+            </w:rPr>
+            <w:t>Operating Environment</w:t>
+          </w:r>
+          <w:r>
+            <w:rPr>
+              <w:noProof/>
+            </w:rPr>
+            <w:tab/>
+          </w:r>
+          <w:r>
+            <w:rPr>
+              <w:noProof/>
+            </w:rPr>
+            <w:fldChar w:fldCharType="begin"/>
+          </w:r>
+          <w:r>
+            <w:rPr>
+              <w:noProof/>
+            </w:rPr>
+            <w:instrText xml:space="preserve"> PAGEREF _Toc219121123 \h </w:instrText>
+          </w:r>
+          <w:r>
+            <w:rPr>
+              <w:noProof/>
+            </w:rPr>
+          </w:r>
+          <w:r>
+            <w:rPr>
+              <w:noProof/>
+            </w:rPr>
+            <w:fldChar w:fldCharType="separate"/>
+          </w:r>
+          <w:r>
+            <w:rPr>
+              <w:noProof/>
+            </w:rPr>
+            <w:t>4</w:t>
+          </w:r>
+          <w:r>
+            <w:rPr>
+              <w:noProof/>
+            </w:rPr>
+            <w:fldChar w:fldCharType="end"/>
+          </w:r>
+        </w:p>
+        <w:p>
+          <w:pPr>
+            <w:pStyle w:val="TOC2"/>
+            <w:tabs>
+              <w:tab w:val="right" w:leader="dot" w:pos="10070"/>
+            </w:tabs>
+            <w:rPr>
+              <w:smallCaps w:val="0"/>
+              <w:noProof/>
+              <w:color w:val="auto"/>
+              <w:sz w:val="24"/>
+              <w:szCs w:val="24"/>
+              <w:lang w:eastAsia="ja-JP"/>
+            </w:rPr>
+          </w:pPr>
+          <w:r>
+            <w:rPr>
+              <w:noProof/>
+            </w:rPr>
+            <w:t>Architecture</w:t>
+          </w:r>
+          <w:r>
+            <w:rPr>
+              <w:noProof/>
+            </w:rPr>
+            <w:tab/>
+          </w:r>
+          <w:r>
+            <w:rPr>
+              <w:noProof/>
+            </w:rPr>
+            <w:fldChar w:fldCharType="begin"/>
+          </w:r>
+          <w:r>
+            <w:rPr>
+              <w:noProof/>
+            </w:rPr>
+            <w:instrText xml:space="preserve"> PAGEREF _Toc219121124 \h </w:instrText>
+          </w:r>
+          <w:r>
+            <w:rPr>
+              <w:noProof/>
+            </w:rPr>
+          </w:r>
+          <w:r>
+            <w:rPr>
+              <w:noProof/>
+            </w:rPr>
+            <w:fldChar w:fldCharType="separate"/>
+          </w:r>
+          <w:r>
+            <w:rPr>
+              <w:noProof/>
+            </w:rPr>
+            <w:t>5</w:t>
+          </w:r>
+          <w:r>
+            <w:rPr>
+              <w:noProof/>
+            </w:rPr>
+            <w:fldChar w:fldCharType="end"/>
+          </w:r>
+        </w:p>
+        <w:p>
+          <w:pPr>
+            <w:pStyle w:val="TOC2"/>
+            <w:tabs>
+              <w:tab w:val="right" w:leader="dot" w:pos="10070"/>
+            </w:tabs>
+            <w:rPr>
+              <w:smallCaps w:val="0"/>
+              <w:noProof/>
+              <w:color w:val="auto"/>
+              <w:sz w:val="24"/>
+              <w:szCs w:val="24"/>
+              <w:lang w:eastAsia="ja-JP"/>
+            </w:rPr>
+          </w:pPr>
+          <w:r>
+            <w:rPr>
+              <w:noProof/>
+            </w:rPr>
+            <w:t>Implementation</w:t>
+          </w:r>
+          <w:r>
+            <w:rPr>
+              <w:noProof/>
+            </w:rPr>
+            <w:tab/>
+          </w:r>
+          <w:r>
+            <w:rPr>
+              <w:noProof/>
+            </w:rPr>
+            <w:fldChar w:fldCharType="begin"/>
+          </w:r>
+          <w:r>
+            <w:rPr>
+              <w:noProof/>
+            </w:rPr>
+            <w:instrText xml:space="preserve"> PAGEREF _Toc219121125 \h </w:instrText>
+          </w:r>
+          <w:r>
+            <w:rPr>
+              <w:noProof/>
+            </w:rPr>
+          </w:r>
+          <w:r>
+            <w:rPr>
+              <w:noProof/>
+            </w:rPr>
+            <w:fldChar w:fldCharType="separate"/>
+          </w:r>
+          <w:r>
+            <w:rPr>
+              <w:noProof/>
+            </w:rPr>
+            <w:t>6</w:t>
+          </w:r>
+          <w:r>
+            <w:rPr>
+              <w:noProof/>
+            </w:rPr>
+            <w:fldChar w:fldCharType="end"/>
+          </w:r>
+        </w:p>
+        <w:p>
+          <w:pPr>
+            <w:pStyle w:val="TOC3"/>
+            <w:tabs>
+              <w:tab w:val="right" w:leader="dot" w:pos="10070"/>
+            </w:tabs>
+            <w:rPr>
+              <w:i w:val="0"/>
+              <w:noProof/>
+              <w:color w:val="auto"/>
+              <w:sz w:val="24"/>
+              <w:szCs w:val="24"/>
+              <w:lang w:eastAsia="ja-JP"/>
+            </w:rPr>
+          </w:pPr>
+          <w:r>
+            <w:rPr>
+              <w:noProof/>
+            </w:rPr>
+            <w:t>Agents</w:t>
+          </w:r>
+          <w:r>
+            <w:rPr>
+              <w:noProof/>
+            </w:rPr>
+            <w:tab/>
+          </w:r>
+          <w:r>
+            <w:rPr>
+              <w:noProof/>
+            </w:rPr>
+            <w:fldChar w:fldCharType="begin"/>
+          </w:r>
+          <w:r>
+            <w:rPr>
+              <w:noProof/>
+            </w:rPr>
+            <w:instrText xml:space="preserve"> PAGEREF _Toc219121126 \h </w:instrText>
+          </w:r>
+          <w:r>
+            <w:rPr>
+              <w:noProof/>
+            </w:rPr>
+          </w:r>
+          <w:r>
+            <w:rPr>
+              <w:noProof/>
+            </w:rPr>
+            <w:fldChar w:fldCharType="separate"/>
+          </w:r>
+          <w:r>
+            <w:rPr>
+              <w:noProof/>
+            </w:rPr>
+            <w:t>6</w:t>
+          </w:r>
+          <w:r>
+            <w:rPr>
+              <w:noProof/>
+            </w:rPr>
+            <w:fldChar w:fldCharType="end"/>
+          </w:r>
+        </w:p>
+        <w:p>
+          <w:pPr>
+            <w:pStyle w:val="TOC3"/>
+            <w:tabs>
+              <w:tab w:val="right" w:leader="dot" w:pos="10070"/>
+            </w:tabs>
+            <w:rPr>
+              <w:i w:val="0"/>
+              <w:noProof/>
+              <w:color w:val="auto"/>
+              <w:sz w:val="24"/>
+              <w:szCs w:val="24"/>
+              <w:lang w:eastAsia="ja-JP"/>
+            </w:rPr>
+          </w:pPr>
+          <w:r>
+            <w:rPr>
+              <w:noProof/>
+            </w:rPr>
+            <w:t>Others</w:t>
+          </w:r>
+          <w:r>
+            <w:rPr>
+              <w:noProof/>
+            </w:rPr>
+            <w:tab/>
+          </w:r>
+          <w:r>
+            <w:rPr>
+              <w:noProof/>
+            </w:rPr>
+            <w:fldChar w:fldCharType="begin"/>
+          </w:r>
+          <w:r>
+            <w:rPr>
+              <w:noProof/>
+            </w:rPr>
+            <w:instrText xml:space="preserve"> PAGEREF _Toc219121127 \h </w:instrText>
+          </w:r>
+          <w:r>
+            <w:rPr>
+              <w:noProof/>
+            </w:rPr>
+          </w:r>
+          <w:r>
+            <w:rPr>
+              <w:noProof/>
+            </w:rPr>
+            <w:fldChar w:fldCharType="separate"/>
+          </w:r>
+          <w:r>
+            <w:rPr>
+              <w:noProof/>
+            </w:rPr>
+            <w:t>6</w:t>
+          </w:r>
+          <w:r>
+            <w:rPr>
+              <w:noProof/>
+            </w:rPr>
+            <w:fldChar w:fldCharType="end"/>
+          </w:r>
+        </w:p>
+        <w:p>
+          <w:pPr>
+            <w:pStyle w:val="TOC3"/>
+            <w:tabs>
+              <w:tab w:val="right" w:leader="dot" w:pos="10070"/>
+            </w:tabs>
+            <w:rPr>
+              <w:i w:val="0"/>
+              <w:noProof/>
+              <w:color w:val="auto"/>
+              <w:sz w:val="24"/>
+              <w:szCs w:val="24"/>
+              <w:lang w:eastAsia="ja-JP"/>
+            </w:rPr>
+          </w:pPr>
+          <w:r>
+            <w:rPr>
+              <w:noProof/>
+            </w:rPr>
+            <w:t>Galil Software</w:t>
+          </w:r>
+          <w:r>
+            <w:rPr>
+              <w:noProof/>
+            </w:rPr>
+            <w:tab/>
+          </w:r>
+          <w:r>
+            <w:rPr>
+              <w:noProof/>
+            </w:rPr>
+            <w:fldChar w:fldCharType="begin"/>
+          </w:r>
+          <w:r>
+            <w:rPr>
+              <w:noProof/>
+            </w:rPr>
+            <w:instrText xml:space="preserve"> PAGEREF _Toc219121128 \h </w:instrText>
+          </w:r>
+          <w:r>
+            <w:rPr>
+              <w:noProof/>
+            </w:rPr>
+          </w:r>
+          <w:r>
+            <w:rPr>
+              <w:noProof/>
+            </w:rPr>
+            <w:fldChar w:fldCharType="separate"/>
+          </w:r>
+          <w:r>
+            <w:rPr>
+              <w:noProof/>
+            </w:rPr>
+            <w:t>6</w:t>
+          </w:r>
+          <w:r>
+            <w:rPr>
+              <w:noProof/>
+            </w:rPr>
+            <w:fldChar w:fldCharType="end"/>
+          </w:r>
+        </w:p>
+        <w:p>
+          <w:pPr>
+            <w:pStyle w:val="TOC3"/>
+            <w:tabs>
+              <w:tab w:val="right" w:leader="dot" w:pos="10070"/>
+            </w:tabs>
+            <w:rPr>
+              <w:i w:val="0"/>
+              <w:noProof/>
+              <w:color w:val="auto"/>
+              <w:sz w:val="24"/>
+              <w:szCs w:val="24"/>
+              <w:lang w:eastAsia="ja-JP"/>
+            </w:rPr>
+          </w:pPr>
+          <w:r>
+            <w:rPr>
+              <w:noProof/>
+            </w:rPr>
+            <w:t>Troubleshooting</w:t>
+          </w:r>
+          <w:r>
+            <w:rPr>
+              <w:noProof/>
+            </w:rPr>
+            <w:tab/>
+          </w:r>
+          <w:r>
+            <w:rPr>
+              <w:noProof/>
+            </w:rPr>
+            <w:fldChar w:fldCharType="begin"/>
+          </w:r>
+          <w:r>
+            <w:rPr>
+              <w:noProof/>
+            </w:rPr>
+            <w:instrText xml:space="preserve"> PAGEREF _Toc219121129 \h </w:instrText>
+          </w:r>
+          <w:r>
+            <w:rPr>
+              <w:noProof/>
+            </w:rPr>
+          </w:r>
+          <w:r>
+            <w:rPr>
+              <w:noProof/>
+            </w:rPr>
+            <w:fldChar w:fldCharType="separate"/>
+          </w:r>
+          <w:r>
+            <w:rPr>
+              <w:noProof/>
+            </w:rPr>
+            <w:t>7</w:t>
+          </w:r>
+          <w:r>
+            <w:rPr>
+              <w:noProof/>
+            </w:rPr>
+            <w:fldChar w:fldCharType="end"/>
+          </w:r>
+        </w:p>
+        <w:p>
+          <w:pPr>
+            <w:pStyle w:val="TOC2"/>
+            <w:tabs>
+              <w:tab w:val="right" w:leader="dot" w:pos="10070"/>
+            </w:tabs>
+            <w:rPr>
+              <w:smallCaps w:val="0"/>
+              <w:noProof/>
+              <w:color w:val="auto"/>
+              <w:sz w:val="24"/>
+              <w:szCs w:val="24"/>
+              <w:lang w:eastAsia="ja-JP"/>
+            </w:rPr>
+          </w:pPr>
+          <w:r>
+            <w:rPr>
+              <w:noProof/>
+            </w:rPr>
+            <w:t>BitBaking (heaven forbid)</w:t>
+          </w:r>
+          <w:r>
+            <w:rPr>
+              <w:noProof/>
+            </w:rPr>
+            <w:tab/>
+          </w:r>
+          <w:r>
+            <w:rPr>
+              <w:noProof/>
+            </w:rPr>
+            <w:fldChar w:fldCharType="begin"/>
+          </w:r>
+          <w:r>
+            <w:rPr>
+              <w:noProof/>
+            </w:rPr>
+            <w:instrText xml:space="preserve"> PAGEREF _Toc219121130 \h </w:instrText>
+          </w:r>
+          <w:r>
+            <w:rPr>
+              <w:noProof/>
+            </w:rPr>
+          </w:r>
+          <w:r>
+            <w:rPr>
+              <w:noProof/>
+            </w:rPr>
+            <w:fldChar w:fldCharType="separate"/>
+          </w:r>
+          <w:r>
+            <w:rPr>
+              <w:noProof/>
+            </w:rPr>
+            <w:t>7</w:t>
+          </w:r>
+          <w:r>
+            <w:rPr>
+              <w:noProof/>
+            </w:rPr>
+            <w:fldChar w:fldCharType="end"/>
+          </w:r>
+        </w:p>
+        <w:p>
+          <w:pPr>
+            <w:pStyle w:val="TOC2"/>
+            <w:tabs>
+              <w:tab w:val="right" w:leader="dot" w:pos="10070"/>
+            </w:tabs>
+            <w:rPr>
+              <w:smallCaps w:val="0"/>
+              <w:noProof/>
+              <w:color w:val="auto"/>
+              <w:sz w:val="24"/>
+              <w:szCs w:val="24"/>
+              <w:lang w:eastAsia="ja-JP"/>
+            </w:rPr>
+          </w:pPr>
+          <w:r>
+            <w:rPr>
+              <w:noProof/>
+            </w:rPr>
+            <w:t>Installation</w:t>
+          </w:r>
+          <w:r>
+            <w:rPr>
+              <w:noProof/>
+            </w:rPr>
+            <w:tab/>
+          </w:r>
+          <w:r>
+            <w:rPr>
+              <w:noProof/>
+            </w:rPr>
+            <w:fldChar w:fldCharType="begin"/>
+          </w:r>
+          <w:r>
+            <w:rPr>
+              <w:noProof/>
+            </w:rPr>
+            <w:instrText xml:space="preserve"> PAGEREF _Toc219121131 \h </w:instrText>
+          </w:r>
+          <w:r>
+            <w:rPr>
+              <w:noProof/>
+            </w:rPr>
+          </w:r>
+          <w:r>
+            <w:rPr>
+              <w:noProof/>
+            </w:rPr>
+            <w:fldChar w:fldCharType="separate"/>
+          </w:r>
+          <w:r>
+            <w:rPr>
+              <w:noProof/>
+            </w:rPr>
+            <w:t>7</w:t>
+          </w:r>
+          <w:r>
+            <w:rPr>
+              <w:noProof/>
+            </w:rPr>
+            <w:fldChar w:fldCharType="end"/>
+          </w:r>
+        </w:p>
+        <w:p>
+          <w:pPr>
+            <w:pStyle w:val="TOC2"/>
+            <w:tabs>
+              <w:tab w:val="right" w:leader="dot" w:pos="10070"/>
+            </w:tabs>
+            <w:rPr>
+              <w:smallCaps w:val="0"/>
+              <w:noProof/>
+              <w:color w:val="auto"/>
+              <w:sz w:val="24"/>
+              <w:szCs w:val="24"/>
+              <w:lang w:eastAsia="ja-JP"/>
+            </w:rPr>
+          </w:pPr>
+          <w:r>
+            <w:rPr>
+              <w:noProof/>
+            </w:rPr>
+            <w:t>Outstanding issues &amp; Working Notes</w:t>
+          </w:r>
+          <w:r>
+            <w:rPr>
+              <w:noProof/>
+            </w:rPr>
+            <w:tab/>
+          </w:r>
+          <w:r>
+            <w:rPr>
+              <w:noProof/>
+            </w:rPr>
+            <w:fldChar w:fldCharType="begin"/>
+          </w:r>
+          <w:r>
+            <w:rPr>
+              <w:noProof/>
+            </w:rPr>
+            <w:instrText xml:space="preserve"> PAGEREF _Toc219121132 \h </w:instrText>
+          </w:r>
+          <w:r>
+            <w:rPr>
+              <w:noProof/>
+            </w:rPr>
+          </w:r>
+          <w:r>
+            <w:rPr>
+              <w:noProof/>
+            </w:rPr>
+            <w:fldChar w:fldCharType="separate"/>
+          </w:r>
+          <w:r>
+            <w:rPr>
+              <w:noProof/>
+            </w:rPr>
+            <w:t>7</w:t>
+          </w:r>
+          <w:r>
+            <w:rPr>
+              <w:noProof/>
+            </w:rPr>
+            <w:fldChar w:fldCharType="end"/>
+          </w:r>
+        </w:p>
+        <w:p>
+          <w:pPr>
+            <w:pStyle w:val="TOC2"/>
+            <w:tabs>
+              <w:tab w:val="right" w:leader="dot" w:pos="10070"/>
+            </w:tabs>
+            <w:rPr>
+              <w:smallCaps w:val="0"/>
+              <w:noProof/>
+              <w:color w:val="auto"/>
+              <w:sz w:val="24"/>
+              <w:szCs w:val="24"/>
+              <w:lang w:eastAsia="ja-JP"/>
+            </w:rPr>
+          </w:pPr>
+          <w:r>
+            <w:rPr>
+              <w:noProof/>
+            </w:rPr>
+            <w:t>Tests</w:t>
+          </w:r>
+          <w:r>
+            <w:rPr>
+              <w:noProof/>
+            </w:rPr>
+            <w:tab/>
+          </w:r>
+          <w:r>
+            <w:rPr>
+              <w:noProof/>
+            </w:rPr>
+            <w:fldChar w:fldCharType="begin"/>
+          </w:r>
+          <w:r>
+            <w:rPr>
+              <w:noProof/>
+            </w:rPr>
+            <w:instrText xml:space="preserve"> PAGEREF _Toc219121133 \h </w:instrText>
+          </w:r>
+          <w:r>
+            <w:rPr>
+              <w:noProof/>
+            </w:rPr>
+          </w:r>
+          <w:r>
+            <w:rPr>
+              <w:noProof/>
+            </w:rPr>
+            <w:fldChar w:fldCharType="separate"/>
+          </w:r>
+          <w:r>
+            <w:rPr>
+              <w:noProof/>
+            </w:rPr>
+            <w:t>7</w:t>
           </w:r>
           <w:r>
             <w:rPr>
@@ -1654,7 +2361,7 @@
             <w:rPr>
               <w:noProof/>
             </w:rPr>
-            <w:t>Software</w:t>
+            <w:t>FLS Imager</w:t>
           </w:r>
           <w:r>
             <w:rPr>
@@ -1672,7 +2379,7 @@
             <w:rPr>
               <w:noProof/>
             </w:rPr>
-            <w:instrText xml:space="preserve"> PAGEREF _Toc217524226 \h </w:instrText>
+            <w:instrText xml:space="preserve"> PAGEREF _Toc219121134 \h </w:instrText>
           </w:r>
           <w:r>
             <w:rPr>
@@ -1689,7 +2396,71 @@
             <w:rPr>
               <w:noProof/>
             </w:rPr>
-            <w:t>4</w:t>
+            <w:t>8</w:t>
+          </w:r>
+          <w:r>
+            <w:rPr>
+              <w:noProof/>
+            </w:rPr>
+            <w:fldChar w:fldCharType="end"/>
+          </w:r>
+        </w:p>
+        <w:p>
+          <w:pPr>
+            <w:pStyle w:val="TOC1"/>
+            <w:tabs>
+              <w:tab w:val="right" w:leader="dot" w:pos="10070"/>
+            </w:tabs>
+            <w:rPr>
+              <w:b w:val="0"/>
+              <w:caps w:val="0"/>
+              <w:noProof/>
+              <w:color w:val="auto"/>
+              <w:sz w:val="24"/>
+              <w:szCs w:val="24"/>
+              <w:lang w:eastAsia="ja-JP"/>
+            </w:rPr>
+          </w:pPr>
+          <w:r>
+            <w:rPr>
+              <w:noProof/>
+            </w:rPr>
+            <w:t>FPGA</w:t>
+          </w:r>
+          <w:r>
+            <w:rPr>
+              <w:noProof/>
+            </w:rPr>
+            <w:tab/>
+          </w:r>
+          <w:r>
+            <w:rPr>
+              <w:noProof/>
+            </w:rPr>
+            <w:fldChar w:fldCharType="begin"/>
+          </w:r>
+          <w:r>
+            <w:rPr>
+              <w:noProof/>
+            </w:rPr>
+            <w:instrText xml:space="preserve"> PAGEREF _Toc219121135 \h </w:instrText>
+          </w:r>
+          <w:r>
+            <w:rPr>
+              <w:noProof/>
+            </w:rPr>
+          </w:r>
+          <w:r>
+            <w:rPr>
+              <w:noProof/>
+            </w:rPr>
+            <w:fldChar w:fldCharType="separate"/>
+          </w:r>
+          <w:r>
+            <w:rPr>
+              <w:noProof/>
+            </w:rPr>
+            <w:t>8</w:t>
           </w:r>
           <w:r>
             <w:rPr>
@@ -1717,7 +2488,7 @@
             <w:rPr>
               <w:noProof/>
             </w:rPr>
-            <w:t>Tests</w:t>
+            <w:t>IO</w:t>
           </w:r>
           <w:r>
             <w:rPr>
@@ -1735,7 +2506,7 @@
             <w:rPr>
               <w:noProof/>
             </w:rPr>
-            <w:instrText xml:space="preserve"> PAGEREF _Toc217524227 \h </w:instrText>
+            <w:instrText xml:space="preserve"> PAGEREF _Toc219121136 \h </w:instrText>
           </w:r>
           <w:r>
             <w:rPr>
@@ -1752,7 +2523,133 @@
             <w:rPr>
               <w:noProof/>
             </w:rPr>
-            <w:t>7</w:t>
+            <w:t>8</w:t>
+          </w:r>
+          <w:r>
+            <w:rPr>
+              <w:noProof/>
+            </w:rPr>
+            <w:fldChar w:fldCharType="end"/>
+          </w:r>
+        </w:p>
+        <w:p>
+          <w:pPr>
+            <w:pStyle w:val="TOC3"/>
+            <w:tabs>
+              <w:tab w:val="right" w:leader="dot" w:pos="10070"/>
+            </w:tabs>
+            <w:rPr>
+              <w:i w:val="0"/>
+              <w:noProof/>
+              <w:color w:val="auto"/>
+              <w:sz w:val="24"/>
+              <w:szCs w:val="24"/>
+              <w:lang w:eastAsia="ja-JP"/>
+            </w:rPr>
+          </w:pPr>
+          <w:r>
+            <w:rPr>
+              <w:noProof/>
+            </w:rPr>
+            <w:t>Inputs (from BBxM)</w:t>
+          </w:r>
+          <w:r>
+            <w:rPr>
+              <w:noProof/>
+            </w:rPr>
+            <w:tab/>
+          </w:r>
+          <w:r>
+            <w:rPr>
+              <w:noProof/>
+            </w:rPr>
+            <w:fldChar w:fldCharType="begin"/>
+          </w:r>
+          <w:r>
+            <w:rPr>
+              <w:noProof/>
+            </w:rPr>
+            <w:instrText xml:space="preserve"> PAGEREF _Toc219121137 \h </w:instrText>
+          </w:r>
+          <w:r>
+            <w:rPr>
+              <w:noProof/>
+            </w:rPr>
+          </w:r>
+          <w:r>
+            <w:rPr>
+              <w:noProof/>
+            </w:rPr>
+            <w:fldChar w:fldCharType="separate"/>
+          </w:r>
+          <w:r>
+            <w:rPr>
+              <w:noProof/>
+            </w:rPr>
+            <w:t>8</w:t>
+          </w:r>
+          <w:r>
+            <w:rPr>
+              <w:noProof/>
+            </w:rPr>
+            <w:fldChar w:fldCharType="end"/>
+          </w:r>
+        </w:p>
+        <w:p>
+          <w:pPr>
+            <w:pStyle w:val="TOC3"/>
+            <w:tabs>
+              <w:tab w:val="right" w:leader="dot" w:pos="10070"/>
+            </w:tabs>
+            <w:rPr>
+              <w:i w:val="0"/>
+              <w:noProof/>
+              <w:color w:val="auto"/>
+              <w:sz w:val="24"/>
+              <w:szCs w:val="24"/>
+              <w:lang w:eastAsia="ja-JP"/>
+            </w:rPr>
+          </w:pPr>
+          <w:r>
+            <w:rPr>
+              <w:noProof/>
+            </w:rPr>
+            <w:t>Output to BBxM</w:t>
+          </w:r>
+          <w:r>
+            <w:rPr>
+              <w:noProof/>
+            </w:rPr>
+            <w:tab/>
+          </w:r>
+          <w:r>
+            <w:rPr>
+              <w:noProof/>
+            </w:rPr>
+            <w:fldChar w:fldCharType="begin"/>
+          </w:r>
+          <w:r>
+            <w:rPr>
+              <w:noProof/>
+            </w:rPr>
+            <w:instrText xml:space="preserve"> PAGEREF _Toc219121138 \h </w:instrText>
+          </w:r>
+          <w:r>
+            <w:rPr>
+              <w:noProof/>
+            </w:rPr>
+          </w:r>
+          <w:r>
+            <w:rPr>
+              <w:noProof/>
+            </w:rPr>
+            <w:fldChar w:fldCharType="separate"/>
+          </w:r>
+          <w:r>
+            <w:rPr>
+              <w:noProof/>
+            </w:rPr>
+            <w:t>9</w:t>
           </w:r>
           <w:r>
             <w:rPr>
@@ -1780,7 +2677,7 @@
             <w:rPr>
               <w:noProof/>
             </w:rPr>
-            <w:t>Architecture</w:t>
+            <w:t>FPGA Arch</w:t>
           </w:r>
           <w:r>
             <w:rPr>
@@ -1798,7 +2695,7 @@
             <w:rPr>
               <w:noProof/>
             </w:rPr>
-            <w:instrText xml:space="preserve"> PAGEREF _Toc217524228 \h </w:instrText>
+            <w:instrText xml:space="preserve"> PAGEREF _Toc219121139 \h </w:instrText>
           </w:r>
           <w:r>
             <w:rPr>
@@ -1815,7 +2712,7 @@
             <w:rPr>
               <w:noProof/>
             </w:rPr>
-            <w:t>5</w:t>
+            <w:t>9</w:t>
           </w:r>
           <w:r>
             <w:rPr>
@@ -1826,12 +2723,12 @@
         </w:p>
         <w:p>
           <w:pPr>
-            <w:pStyle w:val="TOC2"/>
+            <w:pStyle w:val="TOC3"/>
             <w:tabs>
               <w:tab w:val="right" w:leader="dot" w:pos="10070"/>
             </w:tabs>
             <w:rPr>
-              <w:smallCaps w:val="0"/>
+              <w:i w:val="0"/>
               <w:noProof/>
               <w:color w:val="auto"/>
               <w:sz w:val="24"/>
@@ -1843,7 +2740,7 @@
             <w:rPr>
               <w:noProof/>
             </w:rPr>
-            <w:t>System Requirements</w:t>
+            <w:t>master_control</w:t>
           </w:r>
           <w:r>
             <w:rPr>
@@ -1861,7 +2758,7 @@
             <w:rPr>
               <w:noProof/>
             </w:rPr>
-            <w:instrText xml:space="preserve"> PAGEREF _Toc217524229 \h </w:instrText>
+            <w:instrText xml:space="preserve"> PAGEREF _Toc219121140 \h </w:instrText>
           </w:r>
           <w:r>
             <w:rPr>
@@ -1876,10 +2773,9 @@
           </w:r>
           <w:r>
             <w:rPr>
-              <w:b/>
-              <w:noProof/>
-            </w:rPr>
-            <w:t>Error! Bookmark not defined.</w:t>
+              <w:noProof/>
+            </w:rPr>
+            <w:t>9</w:t>
           </w:r>
           <w:r>
             <w:rPr>
@@ -1890,12 +2786,12 @@
         </w:p>
         <w:p>
           <w:pPr>
-            <w:pStyle w:val="TOC2"/>
+            <w:pStyle w:val="TOC3"/>
             <w:tabs>
               <w:tab w:val="right" w:leader="dot" w:pos="10070"/>
             </w:tabs>
             <w:rPr>
-              <w:smallCaps w:val="0"/>
+              <w:i w:val="0"/>
               <w:noProof/>
               <w:color w:val="auto"/>
               <w:sz w:val="24"/>
@@ -1907,7 +2803,7 @@
             <w:rPr>
               <w:noProof/>
             </w:rPr>
-            <w:t>Installation</w:t>
+            <w:t>shutter_control</w:t>
           </w:r>
           <w:r>
             <w:rPr>
@@ -1925,7 +2821,7 @@
             <w:rPr>
               <w:noProof/>
             </w:rPr>
-            <w:instrText xml:space="preserve"> PAGEREF _Toc217524230 \h </w:instrText>
+            <w:instrText xml:space="preserve"> PAGEREF _Toc219121141 \h </w:instrText>
           </w:r>
           <w:r>
             <w:rPr>
@@ -1942,7 +2838,7 @@
             <w:rPr>
               <w:noProof/>
             </w:rPr>
-            <w:t>7</w:t>
+            <w:t>10</w:t>
           </w:r>
           <w:r>
             <w:rPr>
@@ -1953,12 +2849,12 @@
         </w:p>
         <w:p>
           <w:pPr>
-            <w:pStyle w:val="TOC2"/>
+            <w:pStyle w:val="TOC3"/>
             <w:tabs>
               <w:tab w:val="right" w:leader="dot" w:pos="10070"/>
             </w:tabs>
             <w:rPr>
-              <w:smallCaps w:val="0"/>
+              <w:i w:val="0"/>
               <w:noProof/>
               <w:color w:val="auto"/>
               <w:sz w:val="24"/>
@@ -1970,7 +2866,7 @@
             <w:rPr>
               <w:noProof/>
             </w:rPr>
-            <w:t>BitBaking (heaven forbid)</w:t>
+            <w:t>ham_start_control</w:t>
           </w:r>
           <w:r>
             <w:rPr>
@@ -1988,7 +2884,7 @@
             <w:rPr>
               <w:noProof/>
             </w:rPr>
-            <w:instrText xml:space="preserve"> PAGEREF _Toc217524231 \h </w:instrText>
+            <w:instrText xml:space="preserve"> PAGEREF _Toc219121142 \h </w:instrText>
           </w:r>
           <w:r>
             <w:rPr>
@@ -2005,7 +2901,7 @@
             <w:rPr>
               <w:noProof/>
             </w:rPr>
-            <w:t>7</w:t>
+            <w:t>11</w:t>
           </w:r>
           <w:r>
             <w:rPr>
@@ -2016,12 +2912,12 @@
         </w:p>
         <w:p>
           <w:pPr>
-            <w:pStyle w:val="TOC2"/>
+            <w:pStyle w:val="TOC3"/>
             <w:tabs>
               <w:tab w:val="right" w:leader="dot" w:pos="10070"/>
             </w:tabs>
             <w:rPr>
-              <w:smallCaps w:val="0"/>
+              <w:i w:val="0"/>
               <w:noProof/>
               <w:color w:val="auto"/>
               <w:sz w:val="24"/>
@@ -2033,7 +2929,7 @@
             <w:rPr>
               <w:noProof/>
             </w:rPr>
-            <w:t>Outstanding issues</w:t>
+            <w:t>my_iser_top</w:t>
           </w:r>
           <w:r>
             <w:rPr>
@@ -2051,7 +2947,7 @@
             <w:rPr>
               <w:noProof/>
             </w:rPr>
-            <w:instrText xml:space="preserve"> PAGEREF _Toc217524232 \h </w:instrText>
+            <w:instrText xml:space="preserve"> PAGEREF _Toc219121143 \h </w:instrText>
           </w:r>
           <w:r>
             <w:rPr>
@@ -2068,7 +2964,259 @@
             <w:rPr>
               <w:noProof/>
             </w:rPr>
-            <w:t>7</w:t>
+            <w:t>12</w:t>
+          </w:r>
+          <w:r>
+            <w:rPr>
+              <w:noProof/>
+            </w:rPr>
+            <w:fldChar w:fldCharType="end"/>
+          </w:r>
+        </w:p>
+        <w:p>
+          <w:pPr>
+            <w:pStyle w:val="TOC3"/>
+            <w:tabs>
+              <w:tab w:val="right" w:leader="dot" w:pos="10070"/>
+            </w:tabs>
+            <w:rPr>
+              <w:i w:val="0"/>
+              <w:noProof/>
+              <w:color w:val="auto"/>
+              <w:sz w:val="24"/>
+              <w:szCs w:val="24"/>
+              <w:lang w:eastAsia="ja-JP"/>
+            </w:rPr>
+          </w:pPr>
+          <w:r>
+            <w:rPr>
+              <w:noProof/>
+            </w:rPr>
+            <w:t>cam_serializer</w:t>
+          </w:r>
+          <w:r>
+            <w:rPr>
+              <w:noProof/>
+            </w:rPr>
+            <w:tab/>
+          </w:r>
+          <w:r>
+            <w:rPr>
+              <w:noProof/>
+            </w:rPr>
+            <w:fldChar w:fldCharType="begin"/>
+          </w:r>
+          <w:r>
+            <w:rPr>
+              <w:noProof/>
+            </w:rPr>
+            <w:instrText xml:space="preserve"> PAGEREF _Toc219121144 \h </w:instrText>
+          </w:r>
+          <w:r>
+            <w:rPr>
+              <w:noProof/>
+            </w:rPr>
+          </w:r>
+          <w:r>
+            <w:rPr>
+              <w:noProof/>
+            </w:rPr>
+            <w:fldChar w:fldCharType="separate"/>
+          </w:r>
+          <w:r>
+            <w:rPr>
+              <w:noProof/>
+            </w:rPr>
+            <w:t>12</w:t>
+          </w:r>
+          <w:r>
+            <w:rPr>
+              <w:noProof/>
+            </w:rPr>
+            <w:fldChar w:fldCharType="end"/>
+          </w:r>
+        </w:p>
+        <w:p>
+          <w:pPr>
+            <w:pStyle w:val="TOC3"/>
+            <w:tabs>
+              <w:tab w:val="right" w:leader="dot" w:pos="10070"/>
+            </w:tabs>
+            <w:rPr>
+              <w:i w:val="0"/>
+              <w:noProof/>
+              <w:color w:val="auto"/>
+              <w:sz w:val="24"/>
+              <w:szCs w:val="24"/>
+              <w:lang w:eastAsia="ja-JP"/>
+            </w:rPr>
+          </w:pPr>
+          <w:r>
+            <w:rPr>
+              <w:noProof/>
+            </w:rPr>
+            <w:t>dtp_checker</w:t>
+          </w:r>
+          <w:r>
+            <w:rPr>
+              <w:noProof/>
+            </w:rPr>
+            <w:tab/>
+          </w:r>
+          <w:r>
+            <w:rPr>
+              <w:noProof/>
+            </w:rPr>
+            <w:fldChar w:fldCharType="begin"/>
+          </w:r>
+          <w:r>
+            <w:rPr>
+              <w:noProof/>
+            </w:rPr>
+            <w:instrText xml:space="preserve"> PAGEREF _Toc219121145 \h </w:instrText>
+          </w:r>
+          <w:r>
+            <w:rPr>
+              <w:noProof/>
+            </w:rPr>
+          </w:r>
+          <w:r>
+            <w:rPr>
+              <w:noProof/>
+            </w:rPr>
+            <w:fldChar w:fldCharType="separate"/>
+          </w:r>
+          <w:r>
+            <w:rPr>
+              <w:noProof/>
+            </w:rPr>
+            <w:t>12</w:t>
+          </w:r>
+          <w:r>
+            <w:rPr>
+              <w:noProof/>
+            </w:rPr>
+            <w:fldChar w:fldCharType="end"/>
+          </w:r>
+        </w:p>
+        <w:p>
+          <w:pPr>
+            <w:pStyle w:val="TOC3"/>
+            <w:tabs>
+              <w:tab w:val="right" w:leader="dot" w:pos="10070"/>
+            </w:tabs>
+            <w:rPr>
+              <w:i w:val="0"/>
+              <w:noProof/>
+              <w:color w:val="auto"/>
+              <w:sz w:val="24"/>
+              <w:szCs w:val="24"/>
+              <w:lang w:eastAsia="ja-JP"/>
+            </w:rPr>
+          </w:pPr>
+          <w:r>
+            <w:rPr>
+              <w:noProof/>
+            </w:rPr>
+            <w:t>pixel_counter</w:t>
+          </w:r>
+          <w:r>
+            <w:rPr>
+              <w:noProof/>
+            </w:rPr>
+            <w:tab/>
+          </w:r>
+          <w:r>
+            <w:rPr>
+              <w:noProof/>
+            </w:rPr>
+            <w:fldChar w:fldCharType="begin"/>
+          </w:r>
+          <w:r>
+            <w:rPr>
+              <w:noProof/>
+            </w:rPr>
+            <w:instrText xml:space="preserve"> PAGEREF _Toc219121146 \h </w:instrText>
+          </w:r>
+          <w:r>
+            <w:rPr>
+              <w:noProof/>
+            </w:rPr>
+          </w:r>
+          <w:r>
+            <w:rPr>
+              <w:noProof/>
+            </w:rPr>
+            <w:fldChar w:fldCharType="separate"/>
+          </w:r>
+          <w:r>
+            <w:rPr>
+              <w:noProof/>
+            </w:rPr>
+            <w:t>12</w:t>
+          </w:r>
+          <w:r>
+            <w:rPr>
+              <w:noProof/>
+            </w:rPr>
+            <w:fldChar w:fldCharType="end"/>
+          </w:r>
+        </w:p>
+        <w:p>
+          <w:pPr>
+            <w:pStyle w:val="TOC3"/>
+            <w:tabs>
+              <w:tab w:val="right" w:leader="dot" w:pos="10070"/>
+            </w:tabs>
+            <w:rPr>
+              <w:i w:val="0"/>
+              <w:noProof/>
+              <w:color w:val="auto"/>
+              <w:sz w:val="24"/>
+              <w:szCs w:val="24"/>
+              <w:lang w:eastAsia="ja-JP"/>
+            </w:rPr>
+          </w:pPr>
+          <w:r>
+            <w:rPr>
+              <w:noProof/>
+            </w:rPr>
+            <w:t>pll</w:t>
+          </w:r>
+          <w:r>
+            <w:rPr>
+              <w:noProof/>
+            </w:rPr>
+            <w:tab/>
+          </w:r>
+          <w:r>
+            <w:rPr>
+              <w:noProof/>
+            </w:rPr>
+            <w:fldChar w:fldCharType="begin"/>
+          </w:r>
+          <w:r>
+            <w:rPr>
+              <w:noProof/>
+            </w:rPr>
+            <w:instrText xml:space="preserve"> PAGEREF _Toc219121147 \h </w:instrText>
+          </w:r>
+          <w:r>
+            <w:rPr>
+              <w:noProof/>
+            </w:rPr>
+          </w:r>
+          <w:r>
+            <w:rPr>
+              <w:noProof/>
+            </w:rPr>
+            <w:fldChar w:fldCharType="separate"/>
+          </w:r>
+          <w:r>
+            <w:rPr>
+              <w:noProof/>
+            </w:rPr>
+            <w:t>12</w:t>
           </w:r>
           <w:r>
             <w:rPr>
@@ -2097,7 +3245,7 @@
             <w:rPr>
               <w:noProof/>
             </w:rPr>
-            <w:t>FLS Imager</w:t>
+            <w:t>Hardware Listing</w:t>
           </w:r>
           <w:r>
             <w:rPr>
@@ -2115,701 +3263,7 @@
             <w:rPr>
               <w:noProof/>
             </w:rPr>
-            <w:instrText xml:space="preserve"> PAGEREF _Toc217524233 \h </w:instrText>
-          </w:r>
-          <w:r>
-            <w:rPr>
-              <w:noProof/>
-            </w:rPr>
-          </w:r>
-          <w:r>
-            <w:rPr>
-              <w:noProof/>
-            </w:rPr>
-            <w:fldChar w:fldCharType="separate"/>
-          </w:r>
-          <w:r>
-            <w:rPr>
-              <w:noProof/>
-            </w:rPr>
-            <w:t>7</w:t>
-          </w:r>
-          <w:r>
-            <w:rPr>
-              <w:noProof/>
-            </w:rPr>
-            <w:fldChar w:fldCharType="end"/>
-          </w:r>
-        </w:p>
-        <w:p>
-          <w:pPr>
-            <w:pStyle w:val="TOC1"/>
-            <w:tabs>
-              <w:tab w:val="right" w:leader="dot" w:pos="10070"/>
-            </w:tabs>
-            <w:rPr>
-              <w:b w:val="0"/>
-              <w:caps w:val="0"/>
-              <w:noProof/>
-              <w:color w:val="auto"/>
-              <w:sz w:val="24"/>
-              <w:szCs w:val="24"/>
-              <w:lang w:eastAsia="ja-JP"/>
-            </w:rPr>
-          </w:pPr>
-          <w:r>
-            <w:rPr>
-              <w:noProof/>
-            </w:rPr>
-            <w:t>FPGA</w:t>
-          </w:r>
-          <w:r>
-            <w:rPr>
-              <w:noProof/>
-            </w:rPr>
-            <w:tab/>
-          </w:r>
-          <w:r>
-            <w:rPr>
-              <w:noProof/>
-            </w:rPr>
-            <w:fldChar w:fldCharType="begin"/>
-          </w:r>
-          <w:r>
-            <w:rPr>
-              <w:noProof/>
-            </w:rPr>
-            <w:instrText xml:space="preserve"> PAGEREF _Toc217524234 \h </w:instrText>
-          </w:r>
-          <w:r>
-            <w:rPr>
-              <w:noProof/>
-            </w:rPr>
-          </w:r>
-          <w:r>
-            <w:rPr>
-              <w:noProof/>
-            </w:rPr>
-            <w:fldChar w:fldCharType="separate"/>
-          </w:r>
-          <w:r>
-            <w:rPr>
-              <w:noProof/>
-            </w:rPr>
-            <w:t>8</w:t>
-          </w:r>
-          <w:r>
-            <w:rPr>
-              <w:noProof/>
-            </w:rPr>
-            <w:fldChar w:fldCharType="end"/>
-          </w:r>
-        </w:p>
-        <w:p>
-          <w:pPr>
-            <w:pStyle w:val="TOC2"/>
-            <w:tabs>
-              <w:tab w:val="right" w:leader="dot" w:pos="10070"/>
-            </w:tabs>
-            <w:rPr>
-              <w:smallCaps w:val="0"/>
-              <w:noProof/>
-              <w:color w:val="auto"/>
-              <w:sz w:val="24"/>
-              <w:szCs w:val="24"/>
-              <w:lang w:eastAsia="ja-JP"/>
-            </w:rPr>
-          </w:pPr>
-          <w:r>
-            <w:rPr>
-              <w:noProof/>
-            </w:rPr>
-            <w:t>IO</w:t>
-          </w:r>
-          <w:r>
-            <w:rPr>
-              <w:noProof/>
-            </w:rPr>
-            <w:tab/>
-          </w:r>
-          <w:r>
-            <w:rPr>
-              <w:noProof/>
-            </w:rPr>
-            <w:fldChar w:fldCharType="begin"/>
-          </w:r>
-          <w:r>
-            <w:rPr>
-              <w:noProof/>
-            </w:rPr>
-            <w:instrText xml:space="preserve"> PAGEREF _Toc217524235 \h </w:instrText>
-          </w:r>
-          <w:r>
-            <w:rPr>
-              <w:noProof/>
-            </w:rPr>
-          </w:r>
-          <w:r>
-            <w:rPr>
-              <w:noProof/>
-            </w:rPr>
-            <w:fldChar w:fldCharType="separate"/>
-          </w:r>
-          <w:r>
-            <w:rPr>
-              <w:noProof/>
-            </w:rPr>
-            <w:t>8</w:t>
-          </w:r>
-          <w:r>
-            <w:rPr>
-              <w:noProof/>
-            </w:rPr>
-            <w:fldChar w:fldCharType="end"/>
-          </w:r>
-        </w:p>
-        <w:p>
-          <w:pPr>
-            <w:pStyle w:val="TOC2"/>
-            <w:tabs>
-              <w:tab w:val="right" w:leader="dot" w:pos="10070"/>
-            </w:tabs>
-            <w:rPr>
-              <w:smallCaps w:val="0"/>
-              <w:noProof/>
-              <w:color w:val="auto"/>
-              <w:sz w:val="24"/>
-              <w:szCs w:val="24"/>
-              <w:lang w:eastAsia="ja-JP"/>
-            </w:rPr>
-          </w:pPr>
-          <w:r>
-            <w:rPr>
-              <w:noProof/>
-            </w:rPr>
-            <w:t>Arch</w:t>
-          </w:r>
-          <w:r>
-            <w:rPr>
-              <w:noProof/>
-            </w:rPr>
-            <w:tab/>
-          </w:r>
-          <w:r>
-            <w:rPr>
-              <w:noProof/>
-            </w:rPr>
-            <w:fldChar w:fldCharType="begin"/>
-          </w:r>
-          <w:r>
-            <w:rPr>
-              <w:noProof/>
-            </w:rPr>
-            <w:instrText xml:space="preserve"> PAGEREF _Toc217524236 \h </w:instrText>
-          </w:r>
-          <w:r>
-            <w:rPr>
-              <w:noProof/>
-            </w:rPr>
-          </w:r>
-          <w:r>
-            <w:rPr>
-              <w:noProof/>
-            </w:rPr>
-            <w:fldChar w:fldCharType="separate"/>
-          </w:r>
-          <w:r>
-            <w:rPr>
-              <w:noProof/>
-            </w:rPr>
-            <w:t>9</w:t>
-          </w:r>
-          <w:r>
-            <w:rPr>
-              <w:noProof/>
-            </w:rPr>
-            <w:fldChar w:fldCharType="end"/>
-          </w:r>
-        </w:p>
-        <w:p>
-          <w:pPr>
-            <w:pStyle w:val="TOC3"/>
-            <w:tabs>
-              <w:tab w:val="right" w:leader="dot" w:pos="10070"/>
-            </w:tabs>
-            <w:rPr>
-              <w:i w:val="0"/>
-              <w:noProof/>
-              <w:color w:val="auto"/>
-              <w:sz w:val="24"/>
-              <w:szCs w:val="24"/>
-              <w:lang w:eastAsia="ja-JP"/>
-            </w:rPr>
-          </w:pPr>
-          <w:r>
-            <w:rPr>
-              <w:noProof/>
-            </w:rPr>
-            <w:t>master_control</w:t>
-          </w:r>
-          <w:r>
-            <w:rPr>
-              <w:noProof/>
-            </w:rPr>
-            <w:tab/>
-          </w:r>
-          <w:r>
-            <w:rPr>
-              <w:noProof/>
-            </w:rPr>
-            <w:fldChar w:fldCharType="begin"/>
-          </w:r>
-          <w:r>
-            <w:rPr>
-              <w:noProof/>
-            </w:rPr>
-            <w:instrText xml:space="preserve"> PAGEREF _Toc217524237 \h </w:instrText>
-          </w:r>
-          <w:r>
-            <w:rPr>
-              <w:noProof/>
-            </w:rPr>
-          </w:r>
-          <w:r>
-            <w:rPr>
-              <w:noProof/>
-            </w:rPr>
-            <w:fldChar w:fldCharType="separate"/>
-          </w:r>
-          <w:r>
-            <w:rPr>
-              <w:noProof/>
-            </w:rPr>
-            <w:t>9</w:t>
-          </w:r>
-          <w:r>
-            <w:rPr>
-              <w:noProof/>
-            </w:rPr>
-            <w:fldChar w:fldCharType="end"/>
-          </w:r>
-        </w:p>
-        <w:p>
-          <w:pPr>
-            <w:pStyle w:val="TOC3"/>
-            <w:tabs>
-              <w:tab w:val="right" w:leader="dot" w:pos="10070"/>
-            </w:tabs>
-            <w:rPr>
-              <w:i w:val="0"/>
-              <w:noProof/>
-              <w:color w:val="auto"/>
-              <w:sz w:val="24"/>
-              <w:szCs w:val="24"/>
-              <w:lang w:eastAsia="ja-JP"/>
-            </w:rPr>
-          </w:pPr>
-          <w:r>
-            <w:rPr>
-              <w:noProof/>
-            </w:rPr>
-            <w:t>shutter_control</w:t>
-          </w:r>
-          <w:r>
-            <w:rPr>
-              <w:noProof/>
-            </w:rPr>
-            <w:tab/>
-          </w:r>
-          <w:r>
-            <w:rPr>
-              <w:noProof/>
-            </w:rPr>
-            <w:fldChar w:fldCharType="begin"/>
-          </w:r>
-          <w:r>
-            <w:rPr>
-              <w:noProof/>
-            </w:rPr>
-            <w:instrText xml:space="preserve"> PAGEREF _Toc217524238 \h </w:instrText>
-          </w:r>
-          <w:r>
-            <w:rPr>
-              <w:noProof/>
-            </w:rPr>
-          </w:r>
-          <w:r>
-            <w:rPr>
-              <w:noProof/>
-            </w:rPr>
-            <w:fldChar w:fldCharType="separate"/>
-          </w:r>
-          <w:r>
-            <w:rPr>
-              <w:noProof/>
-            </w:rPr>
-            <w:t>10</w:t>
-          </w:r>
-          <w:r>
-            <w:rPr>
-              <w:noProof/>
-            </w:rPr>
-            <w:fldChar w:fldCharType="end"/>
-          </w:r>
-        </w:p>
-        <w:p>
-          <w:pPr>
-            <w:pStyle w:val="TOC3"/>
-            <w:tabs>
-              <w:tab w:val="right" w:leader="dot" w:pos="10070"/>
-            </w:tabs>
-            <w:rPr>
-              <w:i w:val="0"/>
-              <w:noProof/>
-              <w:color w:val="auto"/>
-              <w:sz w:val="24"/>
-              <w:szCs w:val="24"/>
-              <w:lang w:eastAsia="ja-JP"/>
-            </w:rPr>
-          </w:pPr>
-          <w:r>
-            <w:rPr>
-              <w:noProof/>
-            </w:rPr>
-            <w:t>ham_start_control</w:t>
-          </w:r>
-          <w:r>
-            <w:rPr>
-              <w:noProof/>
-            </w:rPr>
-            <w:tab/>
-          </w:r>
-          <w:r>
-            <w:rPr>
-              <w:noProof/>
-            </w:rPr>
-            <w:fldChar w:fldCharType="begin"/>
-          </w:r>
-          <w:r>
-            <w:rPr>
-              <w:noProof/>
-            </w:rPr>
-            <w:instrText xml:space="preserve"> PAGEREF _Toc217524239 \h </w:instrText>
-          </w:r>
-          <w:r>
-            <w:rPr>
-              <w:noProof/>
-            </w:rPr>
-          </w:r>
-          <w:r>
-            <w:rPr>
-              <w:noProof/>
-            </w:rPr>
-            <w:fldChar w:fldCharType="separate"/>
-          </w:r>
-          <w:r>
-            <w:rPr>
-              <w:noProof/>
-            </w:rPr>
-            <w:t>11</w:t>
-          </w:r>
-          <w:r>
-            <w:rPr>
-              <w:noProof/>
-            </w:rPr>
-            <w:fldChar w:fldCharType="end"/>
-          </w:r>
-        </w:p>
-        <w:p>
-          <w:pPr>
-            <w:pStyle w:val="TOC3"/>
-            <w:tabs>
-              <w:tab w:val="right" w:leader="dot" w:pos="10070"/>
-            </w:tabs>
-            <w:rPr>
-              <w:i w:val="0"/>
-              <w:noProof/>
-              <w:color w:val="auto"/>
-              <w:sz w:val="24"/>
-              <w:szCs w:val="24"/>
-              <w:lang w:eastAsia="ja-JP"/>
-            </w:rPr>
-          </w:pPr>
-          <w:r>
-            <w:rPr>
-              <w:noProof/>
-            </w:rPr>
-            <w:t>my_iser_top</w:t>
-          </w:r>
-          <w:r>
-            <w:rPr>
-              <w:noProof/>
-            </w:rPr>
-            <w:tab/>
-          </w:r>
-          <w:r>
-            <w:rPr>
-              <w:noProof/>
-            </w:rPr>
-            <w:fldChar w:fldCharType="begin"/>
-          </w:r>
-          <w:r>
-            <w:rPr>
-              <w:noProof/>
-            </w:rPr>
-            <w:instrText xml:space="preserve"> PAGEREF _Toc217524240 \h </w:instrText>
-          </w:r>
-          <w:r>
-            <w:rPr>
-              <w:noProof/>
-            </w:rPr>
-          </w:r>
-          <w:r>
-            <w:rPr>
-              <w:noProof/>
-            </w:rPr>
-            <w:fldChar w:fldCharType="separate"/>
-          </w:r>
-          <w:r>
-            <w:rPr>
-              <w:noProof/>
-            </w:rPr>
-            <w:t>12</w:t>
-          </w:r>
-          <w:r>
-            <w:rPr>
-              <w:noProof/>
-            </w:rPr>
-            <w:fldChar w:fldCharType="end"/>
-          </w:r>
-        </w:p>
-        <w:p>
-          <w:pPr>
-            <w:pStyle w:val="TOC3"/>
-            <w:tabs>
-              <w:tab w:val="right" w:leader="dot" w:pos="10070"/>
-            </w:tabs>
-            <w:rPr>
-              <w:i w:val="0"/>
-              <w:noProof/>
-              <w:color w:val="auto"/>
-              <w:sz w:val="24"/>
-              <w:szCs w:val="24"/>
-              <w:lang w:eastAsia="ja-JP"/>
-            </w:rPr>
-          </w:pPr>
-          <w:r>
-            <w:rPr>
-              <w:noProof/>
-            </w:rPr>
-            <w:t>cam_serializer</w:t>
-          </w:r>
-          <w:r>
-            <w:rPr>
-              <w:noProof/>
-            </w:rPr>
-            <w:tab/>
-          </w:r>
-          <w:r>
-            <w:rPr>
-              <w:noProof/>
-            </w:rPr>
-            <w:fldChar w:fldCharType="begin"/>
-          </w:r>
-          <w:r>
-            <w:rPr>
-              <w:noProof/>
-            </w:rPr>
-            <w:instrText xml:space="preserve"> PAGEREF _Toc217524241 \h </w:instrText>
-          </w:r>
-          <w:r>
-            <w:rPr>
-              <w:noProof/>
-            </w:rPr>
-          </w:r>
-          <w:r>
-            <w:rPr>
-              <w:noProof/>
-            </w:rPr>
-            <w:fldChar w:fldCharType="separate"/>
-          </w:r>
-          <w:r>
-            <w:rPr>
-              <w:noProof/>
-            </w:rPr>
-            <w:t>12</w:t>
-          </w:r>
-          <w:r>
-            <w:rPr>
-              <w:noProof/>
-            </w:rPr>
-            <w:fldChar w:fldCharType="end"/>
-          </w:r>
-        </w:p>
-        <w:p>
-          <w:pPr>
-            <w:pStyle w:val="TOC3"/>
-            <w:tabs>
-              <w:tab w:val="right" w:leader="dot" w:pos="10070"/>
-            </w:tabs>
-            <w:rPr>
-              <w:i w:val="0"/>
-              <w:noProof/>
-              <w:color w:val="auto"/>
-              <w:sz w:val="24"/>
-              <w:szCs w:val="24"/>
-              <w:lang w:eastAsia="ja-JP"/>
-            </w:rPr>
-          </w:pPr>
-          <w:r>
-            <w:rPr>
-              <w:noProof/>
-            </w:rPr>
-            <w:t>dtp_checker</w:t>
-          </w:r>
-          <w:r>
-            <w:rPr>
-              <w:noProof/>
-            </w:rPr>
-            <w:tab/>
-          </w:r>
-          <w:r>
-            <w:rPr>
-              <w:noProof/>
-            </w:rPr>
-            <w:fldChar w:fldCharType="begin"/>
-          </w:r>
-          <w:r>
-            <w:rPr>
-              <w:noProof/>
-            </w:rPr>
-            <w:instrText xml:space="preserve"> PAGEREF _Toc217524242 \h </w:instrText>
-          </w:r>
-          <w:r>
-            <w:rPr>
-              <w:noProof/>
-            </w:rPr>
-          </w:r>
-          <w:r>
-            <w:rPr>
-              <w:noProof/>
-            </w:rPr>
-            <w:fldChar w:fldCharType="separate"/>
-          </w:r>
-          <w:r>
-            <w:rPr>
-              <w:noProof/>
-            </w:rPr>
-            <w:t>12</w:t>
-          </w:r>
-          <w:r>
-            <w:rPr>
-              <w:noProof/>
-            </w:rPr>
-            <w:fldChar w:fldCharType="end"/>
-          </w:r>
-        </w:p>
-        <w:p>
-          <w:pPr>
-            <w:pStyle w:val="TOC3"/>
-            <w:tabs>
-              <w:tab w:val="right" w:leader="dot" w:pos="10070"/>
-            </w:tabs>
-            <w:rPr>
-              <w:i w:val="0"/>
-              <w:noProof/>
-              <w:color w:val="auto"/>
-              <w:sz w:val="24"/>
-              <w:szCs w:val="24"/>
-              <w:lang w:eastAsia="ja-JP"/>
-            </w:rPr>
-          </w:pPr>
-          <w:r>
-            <w:rPr>
-              <w:noProof/>
-            </w:rPr>
-            <w:t>pixel_counter</w:t>
-          </w:r>
-          <w:r>
-            <w:rPr>
-              <w:noProof/>
-            </w:rPr>
-            <w:tab/>
-          </w:r>
-          <w:r>
-            <w:rPr>
-              <w:noProof/>
-            </w:rPr>
-            <w:fldChar w:fldCharType="begin"/>
-          </w:r>
-          <w:r>
-            <w:rPr>
-              <w:noProof/>
-            </w:rPr>
-            <w:instrText xml:space="preserve"> PAGEREF _Toc217524243 \h </w:instrText>
-          </w:r>
-          <w:r>
-            <w:rPr>
-              <w:noProof/>
-            </w:rPr>
-          </w:r>
-          <w:r>
-            <w:rPr>
-              <w:noProof/>
-            </w:rPr>
-            <w:fldChar w:fldCharType="separate"/>
-          </w:r>
-          <w:r>
-            <w:rPr>
-              <w:noProof/>
-            </w:rPr>
-            <w:t>12</w:t>
-          </w:r>
-          <w:r>
-            <w:rPr>
-              <w:noProof/>
-            </w:rPr>
-            <w:fldChar w:fldCharType="end"/>
-          </w:r>
-        </w:p>
-        <w:p>
-          <w:pPr>
-            <w:pStyle w:val="TOC3"/>
-            <w:tabs>
-              <w:tab w:val="right" w:leader="dot" w:pos="10070"/>
-            </w:tabs>
-            <w:rPr>
-              <w:i w:val="0"/>
-              <w:noProof/>
-              <w:color w:val="auto"/>
-              <w:sz w:val="24"/>
-              <w:szCs w:val="24"/>
-              <w:lang w:eastAsia="ja-JP"/>
-            </w:rPr>
-          </w:pPr>
-          <w:r>
-            <w:rPr>
-              <w:noProof/>
-            </w:rPr>
-            <w:t>pll</w:t>
-          </w:r>
-          <w:r>
-            <w:rPr>
-              <w:noProof/>
-            </w:rPr>
-            <w:tab/>
-          </w:r>
-          <w:r>
-            <w:rPr>
-              <w:noProof/>
-            </w:rPr>
-            <w:fldChar w:fldCharType="begin"/>
-          </w:r>
-          <w:r>
-            <w:rPr>
-              <w:noProof/>
-            </w:rPr>
-            <w:instrText xml:space="preserve"> PAGEREF _Toc217524244 \h </w:instrText>
+            <w:instrText xml:space="preserve"> PAGEREF _Toc219121148 \h </w:instrText>
           </w:r>
           <w:r>
             <w:rPr>
@@ -2854,7 +3308,7 @@
       <w:r>
         <w:br w:type="page"/>
       </w:r>
-      <w:bookmarkStart w:id="0" w:name="_Toc217524221"/>
+      <w:bookmarkStart w:id="0" w:name="_Toc219121118"/>
       <w:r>
         <w:t>System Overview</w:t>
       </w:r>
@@ -2887,10 +3341,15 @@
       </w:r>
     </w:p>
     <w:p>
+      <w:r>
+        <w:t>In general we have adhered to the following guidelines: 1) Use standardized communications and interfaces whenever practical; 2) Prefer premade cables to custom wiring; 3) Use open-source and hobbyist electronics solutions whenever suitable. In essence this translates to try not to reinvent the wheel, but if you do make it general and use the concept widely. Also, cheap and easily replaceable.</w:t>
+      </w:r>
+    </w:p>
+    <w:p>
       <w:pPr>
         <w:pStyle w:val="Heading2"/>
       </w:pPr>
-      <w:bookmarkStart w:id="1" w:name="_Toc217524222"/>
+      <w:bookmarkStart w:id="1" w:name="_Toc219121119"/>
       <w:r>
         <w:t>Primary Enclosure Systems</w:t>
       </w:r>
@@ -3071,7 +3530,19 @@
       </w:r>
       <w:proofErr w:type="spellEnd"/>
       <w:r>
-        <w:t xml:space="preserve"> hooked to the controller’s override provides state monitoring and the ability manually open the shutter (MARIO, THIS IS ONLY IF YOU WANT IT, I KNOW WE TALKED ABOUT IT).</w:t>
+        <w:t xml:space="preserve"> hooked to the controller’s override provides state monitoring and the ability manually open the shutter (</w:t>
+      </w:r>
+      <w:r>
+        <w:t xml:space="preserve">TODO: </w:t>
+      </w:r>
+      <w:r>
+        <w:t>MARIO</w:t>
+      </w:r>
+      <w:r>
+        <w:t>, ONLY IF DESIRED</w:t>
+      </w:r>
+      <w:r>
+        <w:t>).</w:t>
       </w:r>
     </w:p>
     <w:p>
@@ -3094,7 +3565,7 @@
       <w:pPr>
         <w:pStyle w:val="Heading2"/>
       </w:pPr>
-      <w:bookmarkStart w:id="2" w:name="_Toc217524223"/>
+      <w:bookmarkStart w:id="2" w:name="_Toc219121120"/>
       <w:r>
         <w:t>Cylindrical Mount Systems</w:t>
       </w:r>
@@ -3229,7 +3700,7 @@
       <w:pPr>
         <w:pStyle w:val="Heading2"/>
       </w:pPr>
-      <w:bookmarkStart w:id="3" w:name="_Toc217524224"/>
+      <w:bookmarkStart w:id="3" w:name="_Toc219121121"/>
       <w:r>
         <w:t>Secondary Cage Systems</w:t>
       </w:r>
@@ -3311,199 +3782,121 @@
       <w:pPr>
         <w:pStyle w:val="Heading1"/>
       </w:pPr>
-      <w:bookmarkStart w:id="4" w:name="_Toc217524225"/>
-      <w:r>
-        <w:t>Control concepts</w:t>
+      <w:bookmarkStart w:id="4" w:name="_Toc219121122"/>
+      <w:r>
+        <w:t>Software</w:t>
       </w:r>
       <w:bookmarkEnd w:id="4"/>
     </w:p>
     <w:p>
       <w:r>
-        <w:t>The general concepts are as follows: 1) use standardized communications and interfaces whenever practical, 2) prefer premade cables to custom wiring, 3) use USB (see 1), use open-source and hobbyist electronics solutions whenever suitable.</w:t>
-      </w:r>
-    </w:p>
-    <w:p>
-      <w:pPr>
-        <w:pStyle w:val="Heading1"/>
-      </w:pPr>
-      <w:bookmarkStart w:id="5" w:name="_Toc217524226"/>
-      <w:r>
-        <w:t>Software</w:t>
+        <w:t xml:space="preserve">This section describes all of the various software aspects of the control systems. It covers the basic operating environment, software architecture, </w:t>
+      </w:r>
+      <w:r>
+        <w:t xml:space="preserve">software </w:t>
+      </w:r>
+      <w:r>
+        <w:t xml:space="preserve">implementation, installation, troubleshooting commands, and finally, instructions for rebuilding the </w:t>
+      </w:r>
+      <w:r>
+        <w:t>entire system from scratch.</w:t>
+      </w:r>
+    </w:p>
+    <w:p>
+      <w:pPr>
+        <w:pStyle w:val="Heading2"/>
+      </w:pPr>
+      <w:bookmarkStart w:id="5" w:name="_Toc219121123"/>
+      <w:r>
+        <w:t>Operating Environment</w:t>
       </w:r>
       <w:bookmarkEnd w:id="5"/>
     </w:p>
     <w:p>
       <w:r>
-        <w:t xml:space="preserve">This section describes all of the various software aspects of the control systems. It covers the basic operating environment, software architecture, </w:t>
-      </w:r>
-      <w:r>
-        <w:t xml:space="preserve">software </w:t>
-      </w:r>
-      <w:r>
-        <w:t xml:space="preserve">implementation, installation, troubleshooting commands, and finally, instructions for rebuilding the </w:t>
-      </w:r>
-      <w:r>
-        <w:t>entire system from scratch.</w:t>
+        <w:t xml:space="preserve">The BBxM runs </w:t>
+      </w:r>
+      <w:r>
+        <w:t xml:space="preserve">version of the </w:t>
+      </w:r>
+      <w:r>
+        <w:t xml:space="preserve">Angstrom </w:t>
+      </w:r>
+      <w:r>
+        <w:t xml:space="preserve">Linux distribution, based on the 3.2.18 mainline kernel. The image is built to include a variety </w:t>
+      </w:r>
+      <w:r>
+        <w:t>components</w:t>
+      </w:r>
+      <w:r>
+        <w:t xml:space="preserve"> and a few kernel patches using the Angstrom/OpenEmbedded tool</w:t>
+      </w:r>
+      <w:r>
+        <w:t>-</w:t>
+      </w:r>
+      <w:r>
+        <w:t>chain with a M2FS overlay. The final sub-section will describe some of the steps involved in rebuilding the installation image, though there should never be any need for this.</w:t>
+      </w:r>
+    </w:p>
+    <w:p>
+      <w:r>
+        <w:t>Software Packages:</w:t>
+      </w:r>
+      <w:r>
+        <w:t xml:space="preserve"> </w:t>
+      </w:r>
+    </w:p>
+    <w:p>
+      <w:r>
+        <w:t xml:space="preserve">Python, </w:t>
+      </w:r>
+      <w:proofErr w:type="spellStart"/>
+      <w:r>
+        <w:t>ipython</w:t>
+      </w:r>
+      <w:proofErr w:type="spellEnd"/>
+      <w:r>
+        <w:t>, network ups</w:t>
+      </w:r>
+      <w:r>
+        <w:t xml:space="preserve"> </w:t>
+      </w:r>
+      <w:r>
+        <w:t xml:space="preserve">tools, </w:t>
+      </w:r>
+      <w:proofErr w:type="spellStart"/>
+      <w:r>
+        <w:t>systemd</w:t>
+      </w:r>
+      <w:proofErr w:type="spellEnd"/>
+      <w:r>
+        <w:t xml:space="preserve">, </w:t>
+      </w:r>
+      <w:proofErr w:type="spellStart"/>
+      <w:r>
+        <w:t>connman</w:t>
+      </w:r>
+      <w:proofErr w:type="spellEnd"/>
+      <w:r>
+        <w:t xml:space="preserve">, </w:t>
+      </w:r>
+      <w:r>
+        <w:t xml:space="preserve"> </w:t>
+      </w:r>
+      <w:proofErr w:type="spellStart"/>
+      <w:r>
+        <w:t>git</w:t>
+      </w:r>
+      <w:proofErr w:type="spellEnd"/>
+      <w:r>
+        <w:t>, M2FS-Control</w:t>
       </w:r>
     </w:p>
     <w:p>
       <w:pPr>
         <w:pStyle w:val="Heading2"/>
       </w:pPr>
-      <w:r>
-        <w:t>Operating Environment</w:t>
-      </w:r>
-    </w:p>
-    <w:p>
-      <w:r>
-        <w:t xml:space="preserve">The BBxM runs </w:t>
-      </w:r>
-      <w:r>
-        <w:t xml:space="preserve">version of the </w:t>
-      </w:r>
-      <w:r>
-        <w:t xml:space="preserve">Angstrom </w:t>
-      </w:r>
-      <w:r>
-        <w:t xml:space="preserve">Linux distribution, based on the 3.2.18 mainline kernel. The image is built to include a variety </w:t>
-      </w:r>
-      <w:proofErr w:type="spellStart"/>
-      <w:r>
-        <w:t>componenents</w:t>
-      </w:r>
-      <w:proofErr w:type="spellEnd"/>
-      <w:r>
-        <w:t xml:space="preserve"> and a few kernel patches using the Angstrom/</w:t>
-      </w:r>
-      <w:proofErr w:type="spellStart"/>
-      <w:r>
-        <w:t>OpenEmbedded</w:t>
-      </w:r>
-      <w:proofErr w:type="spellEnd"/>
-      <w:r>
-        <w:t xml:space="preserve"> </w:t>
-      </w:r>
-      <w:proofErr w:type="spellStart"/>
-      <w:r>
-        <w:t>toolchain</w:t>
-      </w:r>
-      <w:proofErr w:type="spellEnd"/>
-      <w:r>
-        <w:t xml:space="preserve"> with a M2FS overlay. The final sub-section will describe some of the steps involved in rebuilding the installation image, though there should never be any need for this.</w:t>
-      </w:r>
-    </w:p>
-    <w:p>
-      <w:r>
-        <w:t>Software Packages:</w:t>
-      </w:r>
-      <w:r>
-        <w:t xml:space="preserve"> </w:t>
-      </w:r>
-    </w:p>
-    <w:p>
-      <w:r>
-        <w:t xml:space="preserve">Python, </w:t>
-      </w:r>
-      <w:proofErr w:type="spellStart"/>
-      <w:r>
-        <w:t>ipython</w:t>
-      </w:r>
-      <w:proofErr w:type="spellEnd"/>
-      <w:r>
-        <w:t>, network ups</w:t>
-      </w:r>
-      <w:r>
-        <w:t xml:space="preserve"> </w:t>
-      </w:r>
-      <w:r>
-        <w:t xml:space="preserve">tools, </w:t>
-      </w:r>
-      <w:proofErr w:type="spellStart"/>
-      <w:r>
-        <w:t>systemd</w:t>
-      </w:r>
-      <w:proofErr w:type="spellEnd"/>
-      <w:r>
-        <w:t xml:space="preserve">, </w:t>
-      </w:r>
-      <w:proofErr w:type="spellStart"/>
-      <w:r>
-        <w:t>connman</w:t>
-      </w:r>
-      <w:proofErr w:type="spellEnd"/>
-      <w:r>
-        <w:t xml:space="preserve">, </w:t>
-      </w:r>
-      <w:r>
-        <w:t xml:space="preserve"> </w:t>
-      </w:r>
-      <w:proofErr w:type="spellStart"/>
-      <w:r>
-        <w:t>git</w:t>
-      </w:r>
-      <w:proofErr w:type="spellEnd"/>
-      <w:r>
-        <w:t>, M2FS-Control</w:t>
-      </w:r>
-    </w:p>
-    <w:p>
-      <w:r>
-        <w:t>/</w:t>
-      </w:r>
-      <w:proofErr w:type="spellStart"/>
-      <w:r>
-        <w:t>usr</w:t>
-      </w:r>
-      <w:proofErr w:type="spellEnd"/>
-      <w:r>
-        <w:t>/local/ups/bin/</w:t>
-      </w:r>
-      <w:proofErr w:type="spellStart"/>
-      <w:r>
-        <w:t>upsrw</w:t>
-      </w:r>
-      <w:proofErr w:type="spellEnd"/>
-    </w:p>
-    <w:p>
-      <w:r>
-        <w:t>/</w:t>
-      </w:r>
-      <w:proofErr w:type="spellStart"/>
-      <w:r>
-        <w:t>usr</w:t>
-      </w:r>
-      <w:proofErr w:type="spellEnd"/>
-      <w:r>
-        <w:t>/local/ups/bin/</w:t>
-      </w:r>
-      <w:proofErr w:type="spellStart"/>
-      <w:r>
-        <w:t>upscmd</w:t>
-      </w:r>
-      <w:proofErr w:type="spellEnd"/>
-      <w:r>
-        <w:t xml:space="preserve"> </w:t>
-      </w:r>
-      <w:proofErr w:type="spellStart"/>
-      <w:r>
-        <w:t>myups</w:t>
-      </w:r>
-      <w:proofErr w:type="spellEnd"/>
-      <w:r>
-        <w:t xml:space="preserve"> </w:t>
-      </w:r>
-      <w:proofErr w:type="spellStart"/>
-      <w:r>
-        <w:t>beeper.disable</w:t>
-      </w:r>
-      <w:proofErr w:type="spellEnd"/>
-    </w:p>
-    <w:p/>
-    <w:p>
-      <w:pPr>
-        <w:pStyle w:val="Heading2"/>
-      </w:pPr>
-      <w:bookmarkStart w:id="6" w:name="_Toc217524228"/>
+      <w:bookmarkStart w:id="6" w:name="_Toc219121124"/>
       <w:r>
         <w:t>Architecture</w:t>
       </w:r>
@@ -3670,45 +4063,44 @@
         <w:t xml:space="preserve"> There are a few that make use of command specific C programs to execute certain tasks.  </w:t>
       </w:r>
       <w:r>
-        <w:t>Some agents control more th</w:t>
-      </w:r>
-      <w:bookmarkStart w:id="8" w:name="_GoBack"/>
+        <w:t xml:space="preserve">Some agents control more than one hardware device. </w:t>
+      </w:r>
+      <w:r>
+        <w:t>Both SelectedSocket and SelectedSerial are implementations of the SelectedConnection interface.</w:t>
+      </w:r>
+    </w:p>
+    <w:p>
+      <w:r>
+        <w:t>If agent A receives a command and as a result sends a command to agent B, agent A will only expire the command if the original source disconnects. If agent B disconnects or doesn’t respond there is no mechanism to handle this asynchron</w:t>
+      </w:r>
+      <w:r>
+        <w:t>ously. While a per command watchdog timer seems to be the appropriate way to handle this, a proper implementation has not been done.</w:t>
+      </w:r>
+    </w:p>
+    <w:p>
+      <w:r>
+        <w:t>The general framework should support Agent A receiving commands from two different sources and the commands should be handled properly: both executing if they do not conflict or, if they do, the latter, resulting in a busy response. The implementation is very spotty. Conflicting commands must be handled piecemeal and if the first command makes use of blocking communication the second command may appear unresponsive for some time. This is a major limitation of the current Agent/Command/SelectedConnection mechanism and merits improvement.</w:t>
+      </w:r>
+    </w:p>
+    <w:p>
+      <w:pPr>
+        <w:pStyle w:val="Heading2"/>
+      </w:pPr>
+      <w:bookmarkStart w:id="8" w:name="_Toc219121125"/>
+      <w:r>
+        <w:t>Implementation</w:t>
+      </w:r>
       <w:bookmarkEnd w:id="8"/>
-      <w:r>
-        <w:t xml:space="preserve">an one hardware device. </w:t>
-      </w:r>
-      <w:r>
-        <w:t>Both SelectedSocket and SelectedSerial are implementations of the SelectedConnection interface.</w:t>
-      </w:r>
-    </w:p>
-    <w:p>
-      <w:r>
-        <w:t>If agent A receives a command and as a result sends a command to agent B, agent A will only expire the command if the original source disconnects. If agent B disconnects or doesn’t respond there is no mechanism to handle this asynchron</w:t>
-      </w:r>
-      <w:r>
-        <w:t>ously. While a per command watchdog timer seems to be the appropriate way to handle this, a proper implementation has not been done.</w:t>
-      </w:r>
-    </w:p>
-    <w:p>
-      <w:r>
-        <w:t>The general framework should support Agent A receiving commands from two different sources and the commands should be handled properly: both executing if they do not conflict or, if they do, the latter, resulting in a busy response. The implementation is very spotty. Conflicting commands must be handled piecemeal and if the first command makes use of blocking communication the second command may appear unresponsive for some time. This is a major limitation of the current Agent/Command/SelectedConnection mechanism and merits improvement.</w:t>
-      </w:r>
-    </w:p>
-    <w:p>
-      <w:pPr>
-        <w:pStyle w:val="Heading2"/>
-      </w:pPr>
-      <w:r>
-        <w:t>Implementation</w:t>
-      </w:r>
     </w:p>
     <w:p>
       <w:pPr>
         <w:pStyle w:val="Heading3"/>
       </w:pPr>
+      <w:bookmarkStart w:id="9" w:name="_Toc219121126"/>
       <w:r>
         <w:t>Agents</w:t>
       </w:r>
+      <w:bookmarkEnd w:id="9"/>
     </w:p>
     <w:p>
       <w:r>
@@ -3740,7 +4132,7 @@
         <w:t>Galil Agents (R &amp;B)</w:t>
       </w:r>
       <w:r>
-        <w:t xml:space="preserve"> Theses agents, one for each side, handle motion and status commands for the filter exchanger, focus, hires elevation and azimuth, </w:t>
+        <w:t xml:space="preserve"> Theses agents, one for each side, handle commands for the filter exchanger, focus, hires elevation and azimuth, </w:t>
       </w:r>
       <w:proofErr w:type="spellStart"/>
       <w:r>
@@ -3748,10 +4140,22 @@
       </w:r>
       <w:proofErr w:type="spellEnd"/>
       <w:r>
-        <w:t xml:space="preserve"> elevation, disperser slide, and fiber imager pickoff mirror. The agent maintains a record of which commands are currently executing on the Galil and disallows new commands that are blocked by an executing command. The agent also ensures that </w:t>
-      </w:r>
-      <w:r>
-        <w:t>hardware limitations on the number of maximum simultaneous motions are met by rejecting commands when no threads are available.</w:t>
+        <w:t xml:space="preserve"> elevation, disperser slide, and fiber imager pickoff mirror. The agent maintains a record of which commands are currently executing on the Galil and disallows new commands that are blocked by an executing command.</w:t>
+      </w:r>
+      <w:r>
+        <w:t xml:space="preserve"> </w:t>
+      </w:r>
+      <w:r>
+        <w:t xml:space="preserve">The agent also ensures that </w:t>
+      </w:r>
+      <w:r>
+        <w:t>hardware limitations on the number of maximum simultaneous motions are met by rejecting commands when no</w:t>
+      </w:r>
+      <w:r>
+        <w:t xml:space="preserve"> hardware</w:t>
+      </w:r>
+      <w:r>
+        <w:t xml:space="preserve"> threads are available.</w:t>
       </w:r>
     </w:p>
     <w:p>
@@ -3765,7 +4169,13 @@
         <w:t xml:space="preserve"> The</w:t>
       </w:r>
       <w:r>
-        <w:t xml:space="preserve"> agent sets the brightness of the Shack-Hartman calibration LED unit via /</w:t>
+        <w:t xml:space="preserve"> agent sets the brightness of the Shack-Hartman calibration LED via</w:t>
+      </w:r>
+      <w:r>
+        <w:t xml:space="preserve"> a byte sent to</w:t>
+      </w:r>
+      <w:r>
+        <w:t>/</w:t>
       </w:r>
       <w:proofErr w:type="spellStart"/>
       <w:r>
@@ -3781,7 +4191,10 @@
       </w:r>
       <w:proofErr w:type="spellEnd"/>
       <w:r>
-        <w:t xml:space="preserve"> and controls the lenslet position via /</w:t>
+        <w:t xml:space="preserve"> and controls the lensl</w:t>
+      </w:r>
+      <w:r>
+        <w:t>et position via /</w:t>
       </w:r>
       <w:proofErr w:type="spellStart"/>
       <w:r>
@@ -3797,12 +4210,15 @@
       </w:r>
       <w:proofErr w:type="spellEnd"/>
       <w:r>
-        <w:t>..</w:t>
+        <w:t>.</w:t>
       </w:r>
     </w:p>
     <w:p>
       <w:r>
         <w:t>This agent supports two incoming connections so that the Datalogger Agent can connect and request the temperature value from the lenslet controller.</w:t>
+      </w:r>
+      <w:r>
+        <w:t xml:space="preserve"> No provision is made to ensure only temperature requests come from the second connection.</w:t>
       </w:r>
     </w:p>
     <w:p>
@@ -3900,9 +4316,11 @@
       <w:pPr>
         <w:pStyle w:val="Heading3"/>
       </w:pPr>
+      <w:bookmarkStart w:id="10" w:name="_Toc219121127"/>
       <w:r>
         <w:t>Others</w:t>
       </w:r>
+      <w:bookmarkEnd w:id="10"/>
     </w:p>
     <w:p>
       <w:r>
@@ -4009,108 +4427,367 @@
         <w:t xml:space="preserve"> agents before and after programming.</w:t>
       </w:r>
     </w:p>
+    <w:p>
+      <w:pPr>
+        <w:pStyle w:val="Heading3"/>
+      </w:pPr>
+      <w:bookmarkStart w:id="11" w:name="_Toc219121128"/>
+      <w:r>
+        <w:t>Galil Software</w:t>
+      </w:r>
+      <w:bookmarkEnd w:id="11"/>
+    </w:p>
+    <w:p>
+      <w:r>
+        <w:t xml:space="preserve">This section will document each of the low-level </w:t>
+      </w:r>
+      <w:proofErr w:type="spellStart"/>
+      <w:r>
+        <w:t>galil</w:t>
+      </w:r>
+      <w:proofErr w:type="spellEnd"/>
+      <w:r>
+        <w:t xml:space="preserve"> software routines in m2fs.dmc</w:t>
+      </w:r>
+    </w:p>
+    <w:p>
+      <w:r>
+        <w:t>#AUTO</w:t>
+      </w:r>
+    </w:p>
+    <w:p>
+      <w:r>
+        <w:t>#SHTDWN</w:t>
+      </w:r>
+    </w:p>
+    <w:p>
+      <w:r>
+        <w:t>#CALLRT</w:t>
+      </w:r>
+    </w:p>
+    <w:p>
+      <w:r>
+        <w:t>#INIT</w:t>
+      </w:r>
+    </w:p>
+    <w:p>
+      <w:r>
+        <w:t>#</w:t>
+      </w:r>
+      <w:r>
+        <w:t>M2FSCFG</w:t>
+      </w:r>
+    </w:p>
+    <w:p>
+      <w:r>
+        <w:t>#MOMONI</w:t>
+      </w:r>
+    </w:p>
+    <w:p>
+      <w:r>
+        <w:t>#MCTIME</w:t>
+      </w:r>
+    </w:p>
+    <w:p>
+      <w:r>
+        <w:t>#ININT</w:t>
+      </w:r>
+    </w:p>
+    <w:p>
+      <w:pPr>
+        <w:pStyle w:val="Heading3"/>
+      </w:pPr>
+      <w:bookmarkStart w:id="12" w:name="_Toc219121129"/>
+      <w:r>
+        <w:t>Troubleshooting</w:t>
+      </w:r>
+      <w:bookmarkEnd w:id="12"/>
+    </w:p>
+    <w:p>
+      <w:proofErr w:type="spellStart"/>
+      <w:r>
+        <w:t>zcat</w:t>
+      </w:r>
+      <w:proofErr w:type="spellEnd"/>
+      <w:r>
+        <w:t xml:space="preserve"> /</w:t>
+      </w:r>
+      <w:proofErr w:type="spellStart"/>
+      <w:r>
+        <w:t>proc</w:t>
+      </w:r>
+      <w:proofErr w:type="spellEnd"/>
+      <w:r>
+        <w:t xml:space="preserve">/config.gz | </w:t>
+      </w:r>
+      <w:proofErr w:type="spellStart"/>
+      <w:r>
+        <w:t>grep</w:t>
+      </w:r>
+      <w:proofErr w:type="spellEnd"/>
+      <w:r>
+        <w:t xml:space="preserve"> DRV_TWL4030  should show =y if =m kernel was built wrong</w:t>
+      </w:r>
+    </w:p>
+    <w:p>
+      <w:pPr>
+        <w:pStyle w:val="Heading2"/>
+      </w:pPr>
+      <w:bookmarkStart w:id="13" w:name="_Toc219121130"/>
+      <w:proofErr w:type="spellStart"/>
+      <w:r>
+        <w:t>BitBaking</w:t>
+      </w:r>
+      <w:proofErr w:type="spellEnd"/>
+      <w:r>
+        <w:t xml:space="preserve"> (heaven forbid)</w:t>
+      </w:r>
+      <w:bookmarkEnd w:id="13"/>
+    </w:p>
+    <w:p>
+      <w:r>
+        <w:t xml:space="preserve">This section will describe the process of rebuilding the instrument operating system image from scratch. There are multiple, identical backup copies of the M2FS flash disk (a </w:t>
+      </w:r>
+      <w:proofErr w:type="spellStart"/>
+      <w:r>
+        <w:t>microSD</w:t>
+      </w:r>
+      <w:proofErr w:type="spellEnd"/>
+      <w:r>
+        <w:t xml:space="preserve"> card). If something nasty happens use one of them and notify Mario AND Jeb.  </w:t>
+      </w:r>
+    </w:p>
+    <w:p>
+      <w:pPr>
+        <w:pStyle w:val="Heading2"/>
+      </w:pPr>
+      <w:bookmarkStart w:id="14" w:name="_Toc219121131"/>
+      <w:r>
+        <w:t>Installation</w:t>
+      </w:r>
+      <w:bookmarkEnd w:id="14"/>
+    </w:p>
+    <w:p>
+      <w:r>
+        <w:t>This section will cover any steps that need to be executed prior to using the instrument when starting from a pristine disk image. The goal is to get this list of tasks to none.</w:t>
+      </w:r>
+    </w:p>
+    <w:p>
+      <w:pPr>
+        <w:pStyle w:val="ListParagraph"/>
+        <w:numPr>
+          <w:ilvl w:val="0"/>
+          <w:numId w:val="2"/>
+        </w:numPr>
+      </w:pPr>
+      <w:r>
+        <w:t xml:space="preserve">Clone the M2FS-Control </w:t>
+      </w:r>
+      <w:proofErr w:type="spellStart"/>
+      <w:r>
+        <w:t>git</w:t>
+      </w:r>
+      <w:proofErr w:type="spellEnd"/>
+      <w:r>
+        <w:t xml:space="preserve"> repo</w:t>
+      </w:r>
+    </w:p>
+    <w:p>
+      <w:pPr>
+        <w:pStyle w:val="ListParagraph"/>
+        <w:numPr>
+          <w:ilvl w:val="0"/>
+          <w:numId w:val="2"/>
+        </w:numPr>
+      </w:pPr>
+      <w:r>
+        <w:t xml:space="preserve">Run install.sh </w:t>
+      </w:r>
+    </w:p>
+    <w:p>
+      <w:pPr>
+        <w:pStyle w:val="Heading2"/>
+      </w:pPr>
+      <w:bookmarkStart w:id="15" w:name="_Toc219121132"/>
+      <w:r>
+        <w:t>Outstanding issues</w:t>
+      </w:r>
+      <w:r>
+        <w:t xml:space="preserve"> &amp; Working Notes</w:t>
+      </w:r>
+      <w:bookmarkEnd w:id="15"/>
+    </w:p>
+    <w:p>
+      <w:proofErr w:type="spellStart"/>
+      <w:r>
+        <w:t>Ntp</w:t>
+      </w:r>
+      <w:proofErr w:type="spellEnd"/>
+      <w:r>
+        <w:t xml:space="preserve"> fails in </w:t>
+      </w:r>
+      <w:proofErr w:type="spellStart"/>
+      <w:r>
+        <w:t>systemctl</w:t>
+      </w:r>
+      <w:proofErr w:type="spellEnd"/>
+      <w:r>
+        <w:t xml:space="preserve"> (perhaps because conman isn’t pulling an IP</w:t>
+      </w:r>
+    </w:p>
+    <w:p>
+      <w:r>
+        <w:t>May not request an IP (does at UM, not at Carnegie)</w:t>
+      </w:r>
+    </w:p>
+    <w:p>
+      <w:r>
+        <w:t>CABLE=`/</w:t>
+      </w:r>
+      <w:proofErr w:type="spellStart"/>
+      <w:r>
+        <w:t>usr</w:t>
+      </w:r>
+      <w:proofErr w:type="spellEnd"/>
+      <w:r>
+        <w:t>/lib/</w:t>
+      </w:r>
+      <w:proofErr w:type="spellStart"/>
+      <w:r>
+        <w:t>connman</w:t>
+      </w:r>
+      <w:proofErr w:type="spellEnd"/>
+      <w:r>
+        <w:t xml:space="preserve">/test/get-services | </w:t>
+      </w:r>
+      <w:proofErr w:type="spellStart"/>
+      <w:r>
+        <w:t>grep</w:t>
+      </w:r>
+      <w:proofErr w:type="spellEnd"/>
+      <w:r>
+        <w:t xml:space="preserve"> “/net” | </w:t>
+      </w:r>
+      <w:proofErr w:type="spellStart"/>
+      <w:r>
+        <w:t>awk</w:t>
+      </w:r>
+      <w:proofErr w:type="spellEnd"/>
+      <w:r>
+        <w:t xml:space="preserve"> ‘{ split( $2 , a , “/” )} { print a[5] }’`</w:t>
+      </w:r>
+    </w:p>
+    <w:p>
+      <w:r>
+        <w:t>/</w:t>
+      </w:r>
+      <w:proofErr w:type="spellStart"/>
+      <w:r>
+        <w:t>usr</w:t>
+      </w:r>
+      <w:proofErr w:type="spellEnd"/>
+      <w:r>
+        <w:t>/lib/</w:t>
+      </w:r>
+      <w:proofErr w:type="spellStart"/>
+      <w:r>
+        <w:t>connman</w:t>
+      </w:r>
+      <w:proofErr w:type="spellEnd"/>
+      <w:r>
+        <w:t xml:space="preserve">/test/set-ipv4-method $CABLE </w:t>
+      </w:r>
+      <w:proofErr w:type="spellStart"/>
+      <w:r>
+        <w:t>dhcp</w:t>
+      </w:r>
+      <w:proofErr w:type="spellEnd"/>
+    </w:p>
+    <w:p>
+      <w:r>
+        <w:t xml:space="preserve">but this doesn't request another </w:t>
+      </w:r>
+      <w:proofErr w:type="spellStart"/>
+      <w:r>
+        <w:t>ip</w:t>
+      </w:r>
+      <w:proofErr w:type="spellEnd"/>
+      <w:r>
+        <w:t xml:space="preserve"> if the cable is unplugged</w:t>
+      </w:r>
+    </w:p>
+    <w:p>
+      <w:r>
+        <w:t>/</w:t>
+      </w:r>
+      <w:proofErr w:type="spellStart"/>
+      <w:r>
+        <w:t>usr</w:t>
+      </w:r>
+      <w:proofErr w:type="spellEnd"/>
+      <w:r>
+        <w:t>/local/ups/bin/</w:t>
+      </w:r>
+      <w:proofErr w:type="spellStart"/>
+      <w:r>
+        <w:t>upsrw</w:t>
+      </w:r>
+      <w:proofErr w:type="spellEnd"/>
+    </w:p>
+    <w:p>
+      <w:r>
+        <w:t>/</w:t>
+      </w:r>
+      <w:proofErr w:type="spellStart"/>
+      <w:r>
+        <w:t>usr</w:t>
+      </w:r>
+      <w:proofErr w:type="spellEnd"/>
+      <w:r>
+        <w:t>/local/ups/bin/</w:t>
+      </w:r>
+      <w:proofErr w:type="spellStart"/>
+      <w:r>
+        <w:t>upscmd</w:t>
+      </w:r>
+      <w:proofErr w:type="spellEnd"/>
+      <w:r>
+        <w:t xml:space="preserve"> </w:t>
+      </w:r>
+      <w:proofErr w:type="spellStart"/>
+      <w:r>
+        <w:t>myups</w:t>
+      </w:r>
+      <w:proofErr w:type="spellEnd"/>
+      <w:r>
+        <w:t xml:space="preserve"> </w:t>
+      </w:r>
+      <w:proofErr w:type="spellStart"/>
+      <w:r>
+        <w:t>beeper.disable</w:t>
+      </w:r>
+      <w:proofErr w:type="spellEnd"/>
+    </w:p>
     <w:p/>
     <w:p>
       <w:pPr>
-        <w:pStyle w:val="Heading3"/>
-      </w:pPr>
-      <w:r>
-        <w:t>Galil Software</w:t>
-      </w:r>
-    </w:p>
-    <w:p/>
-    <w:p>
-      <w:r>
-        <w:t>#AUTO</w:t>
-      </w:r>
-    </w:p>
-    <w:p>
-      <w:r>
-        <w:t>#SHTDWN</w:t>
-      </w:r>
-    </w:p>
-    <w:p>
-      <w:r>
-        <w:t>#CALLRT</w:t>
-      </w:r>
-    </w:p>
-    <w:p/>
-    <w:p/>
-    <w:p>
-      <w:r>
-        <w:t>#INIT</w:t>
-      </w:r>
-    </w:p>
-    <w:p>
-      <w:r>
-        <w:t>#</w:t>
-      </w:r>
-      <w:r>
-        <w:t>M2FSCFG</w:t>
-      </w:r>
-    </w:p>
-    <w:p>
-      <w:r>
-        <w:t>#MOMONI</w:t>
-      </w:r>
-    </w:p>
-    <w:p>
-      <w:r>
-        <w:t>#MCTIME</w:t>
-      </w:r>
-    </w:p>
-    <w:p>
-      <w:r>
-        <w:t>#ININT</w:t>
-      </w:r>
-    </w:p>
-    <w:p/>
-    <w:p/>
-    <w:p>
-      <w:pPr>
         <w:pStyle w:val="Heading2"/>
       </w:pPr>
-      <w:bookmarkStart w:id="9" w:name="_Toc217524230"/>
-      <w:r>
-        <w:t>Installation</w:t>
-      </w:r>
-      <w:bookmarkEnd w:id="9"/>
-    </w:p>
-    <w:p>
-      <w:r>
-        <w:t>TODO</w:t>
-      </w:r>
-    </w:p>
-    <w:p>
-      <w:r>
-        <w:t xml:space="preserve">Clone the </w:t>
-      </w:r>
-      <w:proofErr w:type="spellStart"/>
-      <w:r>
-        <w:t>git</w:t>
-      </w:r>
-      <w:proofErr w:type="spellEnd"/>
-      <w:r>
-        <w:t xml:space="preserve"> repo, run install.sh or </w:t>
-      </w:r>
-      <w:proofErr w:type="spellStart"/>
-      <w:r>
-        <w:t>bitbake</w:t>
-      </w:r>
-      <w:proofErr w:type="spellEnd"/>
-      <w:r>
-        <w:t xml:space="preserve"> m2fsimage</w:t>
-      </w:r>
-    </w:p>
-    <w:p>
-      <w:pPr>
-        <w:pStyle w:val="Heading3"/>
-      </w:pPr>
-      <w:r>
-        <w:t>Troubleshooting</w:t>
-      </w:r>
-    </w:p>
-    <w:p>
+      <w:bookmarkStart w:id="16" w:name="_Toc219121133"/>
+      <w:r>
+        <w:t>Tests</w:t>
+      </w:r>
+      <w:bookmarkEnd w:id="16"/>
+    </w:p>
+    <w:p>
+      <w:r>
+        <w:t>This section will cover some basic commands and check that can be performed to validate things are in order, hopefully saving some time during troubleshooting.</w:t>
+      </w:r>
+    </w:p>
+    <w:p>
+      <w:r>
+        <w:t>‘</w:t>
+      </w:r>
       <w:proofErr w:type="spellStart"/>
       <w:r>
         <w:t>zcat</w:t>
@@ -4133,54 +4810,50 @@
       </w:r>
       <w:proofErr w:type="spellEnd"/>
       <w:r>
-        <w:t xml:space="preserve"> DRV_TWL4030  should show =y if =m kernel was built wrong</w:t>
-      </w:r>
-    </w:p>
-    <w:p>
-      <w:pPr>
-        <w:pStyle w:val="Heading2"/>
-      </w:pPr>
-      <w:bookmarkStart w:id="10" w:name="_Toc217524231"/>
-      <w:proofErr w:type="spellStart"/>
-      <w:r>
-        <w:t>BitBaking</w:t>
-      </w:r>
-      <w:proofErr w:type="spellEnd"/>
-      <w:r>
-        <w:t xml:space="preserve"> (heaven forbid)</w:t>
-      </w:r>
-      <w:bookmarkEnd w:id="10"/>
-    </w:p>
-    <w:p>
-      <w:r>
-        <w:t>TODO</w:t>
-      </w:r>
-    </w:p>
-    <w:p>
-      <w:r>
-        <w:t> compiling in changes to the angstrom kernel</w:t>
-      </w:r>
-    </w:p>
-    <w:p/>
-    <w:p/>
-    <w:p>
-      <w:pPr>
-        <w:pStyle w:val="Heading2"/>
-      </w:pPr>
-      <w:bookmarkStart w:id="11" w:name="_Toc217524232"/>
-      <w:r>
-        <w:t>Outstanding issues</w:t>
-      </w:r>
-      <w:bookmarkEnd w:id="11"/>
-    </w:p>
-    <w:p>
-      <w:proofErr w:type="spellStart"/>
-      <w:r>
-        <w:t>Ntp</w:t>
-      </w:r>
-      <w:proofErr w:type="spellEnd"/>
-      <w:r>
-        <w:t xml:space="preserve"> fails in </w:t>
+        <w:t xml:space="preserve"> DRV_TWL4030</w:t>
+      </w:r>
+      <w:r>
+        <w:t xml:space="preserve">’ </w:t>
+      </w:r>
+      <w:r>
+        <w:t>s</w:t>
+      </w:r>
+      <w:r>
+        <w:t>hould show ‘=y’. I</w:t>
+      </w:r>
+      <w:r>
+        <w:t xml:space="preserve">f </w:t>
+      </w:r>
+      <w:r>
+        <w:t>it shows ‘</w:t>
+      </w:r>
+      <w:r>
+        <w:t>=m</w:t>
+      </w:r>
+      <w:r>
+        <w:t>’ the</w:t>
+      </w:r>
+      <w:r>
+        <w:t xml:space="preserve"> </w:t>
+      </w:r>
+      <w:proofErr w:type="spellStart"/>
+      <w:r>
+        <w:t>linux</w:t>
+      </w:r>
+      <w:proofErr w:type="spellEnd"/>
+      <w:r>
+        <w:t xml:space="preserve"> </w:t>
+      </w:r>
+      <w:r>
+        <w:t xml:space="preserve">kernel was built </w:t>
+      </w:r>
+      <w:r>
+        <w:t>incorrectly. Specifically, this particular test indicates that the real-time clock will not work.</w:t>
+      </w:r>
+    </w:p>
+    <w:p>
+      <w:r>
+        <w:t>‘</w:t>
       </w:r>
       <w:proofErr w:type="spellStart"/>
       <w:r>
@@ -4188,155 +4861,21 @@
       </w:r>
       <w:proofErr w:type="spellEnd"/>
       <w:r>
-        <w:t xml:space="preserve"> (perhaps because conman isn’t pulling an IP</w:t>
-      </w:r>
-    </w:p>
-    <w:p>
-      <w:r>
-        <w:t>May not request an IP (does at UM, not at Carnegie)</w:t>
-      </w:r>
-    </w:p>
-    <w:p>
-      <w:r>
-        <w:t>CABLE=`/</w:t>
-      </w:r>
-      <w:proofErr w:type="spellStart"/>
-      <w:r>
-        <w:t>usr</w:t>
-      </w:r>
-      <w:proofErr w:type="spellEnd"/>
-      <w:r>
-        <w:t>/lib/</w:t>
-      </w:r>
-      <w:proofErr w:type="spellStart"/>
-      <w:r>
-        <w:t>connman</w:t>
-      </w:r>
-      <w:proofErr w:type="spellEnd"/>
-      <w:r>
-        <w:t xml:space="preserve">/test/get-services | </w:t>
-      </w:r>
-      <w:proofErr w:type="spellStart"/>
-      <w:r>
-        <w:t>grep</w:t>
-      </w:r>
-      <w:proofErr w:type="spellEnd"/>
-      <w:r>
-        <w:t xml:space="preserve"> “/net” | </w:t>
-      </w:r>
-      <w:proofErr w:type="spellStart"/>
-      <w:r>
-        <w:t>awk</w:t>
-      </w:r>
-      <w:proofErr w:type="spellEnd"/>
-      <w:r>
-        <w:t xml:space="preserve"> ‘{ split( $2 , a , “/” )} { print a[5] }’`</w:t>
-      </w:r>
-    </w:p>
-    <w:p>
-      <w:r>
-        <w:t>/</w:t>
-      </w:r>
-      <w:proofErr w:type="spellStart"/>
-      <w:r>
-        <w:t>usr</w:t>
-      </w:r>
-      <w:proofErr w:type="spellEnd"/>
-      <w:r>
-        <w:t>/lib/</w:t>
-      </w:r>
-      <w:proofErr w:type="spellStart"/>
-      <w:r>
-        <w:t>connman</w:t>
-      </w:r>
-      <w:proofErr w:type="spellEnd"/>
-      <w:r>
-        <w:t xml:space="preserve">/test/set-ipv4-method $CABLE </w:t>
-      </w:r>
-      <w:proofErr w:type="spellStart"/>
-      <w:r>
-        <w:t>dhcp</w:t>
-      </w:r>
-      <w:proofErr w:type="spellEnd"/>
-    </w:p>
-    <w:p>
-      <w:r>
-        <w:t xml:space="preserve">but this doesn't request another </w:t>
-      </w:r>
-      <w:proofErr w:type="spellStart"/>
-      <w:r>
-        <w:t>ip</w:t>
-      </w:r>
-      <w:proofErr w:type="spellEnd"/>
-      <w:r>
-        <w:t xml:space="preserve"> if the cable is unplugged</w:t>
-      </w:r>
-    </w:p>
-    <w:p/>
-    <w:p>
-      <w:pPr>
-        <w:pStyle w:val="Heading2"/>
-      </w:pPr>
-      <w:bookmarkStart w:id="12" w:name="_Toc217524227"/>
-      <w:r>
-        <w:t>Tests</w:t>
-      </w:r>
-      <w:bookmarkEnd w:id="12"/>
-    </w:p>
-    <w:p>
-      <w:proofErr w:type="spellStart"/>
-      <w:r>
-        <w:t>zcat</w:t>
-      </w:r>
-      <w:proofErr w:type="spellEnd"/>
-      <w:r>
-        <w:t xml:space="preserve"> /</w:t>
-      </w:r>
-      <w:proofErr w:type="spellStart"/>
-      <w:r>
-        <w:t>proc</w:t>
-      </w:r>
-      <w:proofErr w:type="spellEnd"/>
-      <w:r>
-        <w:t xml:space="preserve">/config.gz | </w:t>
-      </w:r>
-      <w:proofErr w:type="spellStart"/>
-      <w:r>
-        <w:t>grep</w:t>
-      </w:r>
-      <w:proofErr w:type="spellEnd"/>
-      <w:r>
-        <w:t xml:space="preserve"> DRV_TWL4030  s</w:t>
-      </w:r>
-      <w:r>
-        <w:t>hould show =y if =m kernel was built wrong</w:t>
-      </w:r>
-    </w:p>
-    <w:p>
-      <w:proofErr w:type="spellStart"/>
-      <w:r>
-        <w:t>systemctl</w:t>
-      </w:r>
-      <w:proofErr w:type="spellEnd"/>
+        <w:t>’</w:t>
+      </w:r>
       <w:r>
         <w:t xml:space="preserve"> should list all the agents mentioned in the architecture section.</w:t>
       </w:r>
     </w:p>
-    <w:p/>
     <w:p>
       <w:pPr>
         <w:pStyle w:val="Heading1"/>
       </w:pPr>
-    </w:p>
-    <w:p>
-      <w:pPr>
-        <w:pStyle w:val="Heading1"/>
-      </w:pPr>
-      <w:bookmarkStart w:id="13" w:name="_Toc217524233"/>
+      <w:bookmarkStart w:id="17" w:name="_Toc219121134"/>
       <w:r>
         <w:t>FLS Imager</w:t>
       </w:r>
-      <w:bookmarkEnd w:id="13"/>
+      <w:bookmarkEnd w:id="17"/>
     </w:p>
     <w:p>
       <w:pPr>
@@ -4406,13 +4945,6 @@
         </w:rPr>
         <w:t xml:space="preserve"> CCDC ISP interface configured for 8-bit synchronous operation.</w:t>
       </w:r>
-    </w:p>
-    <w:p>
-      <w:pPr>
-        <w:rPr>
-          <w:rFonts w:ascii="Times" w:hAnsi="Times" w:cs="Times"/>
-        </w:rPr>
-      </w:pPr>
     </w:p>
     <w:p>
       <w:pPr>
@@ -4475,35 +5007,31 @@
         <w:rPr>
           <w:rFonts w:ascii="Times" w:hAnsi="Times" w:cs="Times"/>
         </w:rPr>
-        <w:t xml:space="preserve"> projected frames. At sequence start the imager exposes for a single horizontal line, captures the data (which takes roughly 2 lines time), then repeats, capturing lines 1,4,7,… of the first projected frame. The imager then dithers in time by one horizontal line and capture lines 2,5,8… on the second frame, etc. Ultimately this is done for five successive frames, dithering only on the first four for calibration reasons. For the logic behind these operating modes see the section on the Fiber Locator </w:t>
-      </w:r>
-      <w:proofErr w:type="spellStart"/>
+        <w:t xml:space="preserve"> projected frames. At sequence start the imager exposes for a single horizontal line, captures the data (which takes roughly 2 lines time), then repeats, capturing lines 1,4,7,… of the first projected frame. The imager then dithers in time by one horizontal line and capture lines 2,5,8… on the second frame, etc. Ultimately this is done for five successive frames, dithering only on the first four for calibration reasons. For the logic behind these operating modes see the section on the Fiber Locator algorithm.</w:t>
+      </w:r>
       <w:r>
         <w:rPr>
           <w:rFonts w:ascii="Times" w:hAnsi="Times" w:cs="Times"/>
         </w:rPr>
-        <w:t>algorithm.TODO</w:t>
-      </w:r>
-      <w:proofErr w:type="spellEnd"/>
-    </w:p>
-    <w:p>
-      <w:pPr>
+        <w:t xml:space="preserve"> </w:t>
+      </w:r>
+      <w:r>
         <w:rPr>
           <w:rFonts w:ascii="Times" w:hAnsi="Times" w:cs="Times"/>
         </w:rPr>
-      </w:pPr>
+        <w:t>TODO</w:t>
+      </w:r>
     </w:p>
     <w:p>
       <w:pPr>
         <w:pStyle w:val="Heading1"/>
       </w:pPr>
-      <w:bookmarkStart w:id="14" w:name="_Toc217524234"/>
+      <w:bookmarkStart w:id="18" w:name="_Toc219121135"/>
       <w:r>
         <w:t>FPGA</w:t>
       </w:r>
-      <w:bookmarkEnd w:id="14"/>
-    </w:p>
-    <w:p/>
+      <w:bookmarkEnd w:id="18"/>
+    </w:p>
     <w:p>
       <w:pPr>
         <w:widowControl w:val="0"/>
@@ -4526,16 +5054,21 @@
       <w:pPr>
         <w:pStyle w:val="Heading2"/>
       </w:pPr>
-      <w:bookmarkStart w:id="15" w:name="_Toc217524235"/>
+      <w:bookmarkStart w:id="19" w:name="_Toc219121136"/>
       <w:r>
         <w:t>IO</w:t>
       </w:r>
-      <w:bookmarkEnd w:id="15"/>
-    </w:p>
-    <w:p>
-      <w:r>
-        <w:t>Inputs (from BBxM):</w:t>
-      </w:r>
+      <w:bookmarkEnd w:id="19"/>
+    </w:p>
+    <w:p>
+      <w:pPr>
+        <w:pStyle w:val="Heading3"/>
+      </w:pPr>
+      <w:bookmarkStart w:id="20" w:name="_Toc219121137"/>
+      <w:r>
+        <w:t>Inputs (from BBxM)</w:t>
+      </w:r>
+      <w:bookmarkEnd w:id="20"/>
     </w:p>
     <w:p>
       <w:r>
@@ -4557,10 +5090,12 @@
         <w:t xml:space="preserve"> – used to start image capture</w:t>
       </w:r>
     </w:p>
-    <w:p/>
-    <w:p>
-      <w:r>
-        <w:t>Inputs from each AFE:</w:t>
+    <w:p>
+      <w:r>
+        <w:rPr>
+          <w:rStyle w:val="Heading3Char"/>
+        </w:rPr>
+        <w:t>Inputs from each AFE</w:t>
       </w:r>
     </w:p>
     <w:p>
@@ -4596,10 +5131,12 @@
         <w:t xml:space="preserve"> EOL from each the 4 imagers. Toggles on readout of last pixel. We ignore this.</w:t>
       </w:r>
     </w:p>
-    <w:p/>
-    <w:p>
-      <w:r>
-        <w:t>Outputs to each AFE:</w:t>
+    <w:p>
+      <w:r>
+        <w:rPr>
+          <w:rStyle w:val="Heading3Char"/>
+        </w:rPr>
+        <w:t>Outputs to each AFE</w:t>
       </w:r>
     </w:p>
     <w:p>
@@ -4617,11 +5154,15 @@
         <w:t>Data test pattern enable – Tells ADC to send the byte 0xC0.</w:t>
       </w:r>
     </w:p>
-    <w:p/>
-    <w:p>
+    <w:p>
+      <w:pPr>
+        <w:pStyle w:val="Heading3"/>
+      </w:pPr>
+      <w:bookmarkStart w:id="21" w:name="_Toc219121138"/>
       <w:r>
         <w:t>Output to BBxM</w:t>
       </w:r>
+      <w:bookmarkEnd w:id="21"/>
     </w:p>
     <w:p>
       <w:r>
@@ -4676,16 +5217,18 @@
         <w:t xml:space="preserve"> – vertical sync pulse for image frame. May be able to omit if BBxM is setup to assume a frame size.</w:t>
       </w:r>
     </w:p>
-    <w:p/>
     <w:p>
       <w:pPr>
         <w:pStyle w:val="Heading2"/>
       </w:pPr>
-      <w:bookmarkStart w:id="16" w:name="_Toc217524236"/>
+      <w:bookmarkStart w:id="22" w:name="_Toc219121139"/>
+      <w:r>
+        <w:t xml:space="preserve">FPGA </w:t>
+      </w:r>
       <w:r>
         <w:t>Arch</w:t>
       </w:r>
-      <w:bookmarkEnd w:id="16"/>
+      <w:bookmarkEnd w:id="22"/>
     </w:p>
     <w:p>
       <w:pPr>
@@ -4705,7 +5248,51 @@
         <w:rPr>
           <w:rFonts w:ascii="Times" w:hAnsi="Times" w:cs="Times"/>
         </w:rPr>
-        <w:t>This section describes each of the low-level modules on the FPGA.</w:t>
+        <w:t xml:space="preserve">This section </w:t>
+      </w:r>
+      <w:proofErr w:type="spellStart"/>
+      <w:r>
+        <w:rPr>
+          <w:rFonts w:ascii="Times" w:hAnsi="Times" w:cs="Times"/>
+        </w:rPr>
+        <w:t>descri</w:t>
+      </w:r>
+      <w:r>
+        <w:rPr>
+          <w:rFonts w:ascii="Times" w:hAnsi="Times" w:cs="Times"/>
+        </w:rPr>
+        <w:t>bes</w:t>
+      </w:r>
+      <w:r>
+        <w:rPr>
+          <w:rFonts w:ascii="Times" w:hAnsi="Times" w:cs="Times"/>
+        </w:rPr>
+        <w:t>bes</w:t>
+      </w:r>
+      <w:proofErr w:type="spellEnd"/>
+      <w:r>
+        <w:rPr>
+          <w:rFonts w:ascii="Times" w:hAnsi="Times" w:cs="Times"/>
+        </w:rPr>
+        <w:t xml:space="preserve"> </w:t>
+      </w:r>
+      <w:r>
+        <w:rPr>
+          <w:rFonts w:ascii="Times" w:hAnsi="Times" w:cs="Times"/>
+        </w:rPr>
+        <w:t xml:space="preserve">each of the low-level </w:t>
+      </w:r>
+      <w:r>
+        <w:rPr>
+          <w:rFonts w:ascii="Times" w:hAnsi="Times" w:cs="Times"/>
+        </w:rPr>
+        <w:t xml:space="preserve">design </w:t>
+      </w:r>
+      <w:r>
+        <w:rPr>
+          <w:rFonts w:ascii="Times" w:hAnsi="Times" w:cs="Times"/>
+        </w:rPr>
+        <w:t>modules on the FPGA.</w:t>
       </w:r>
     </w:p>
     <w:p>
@@ -4725,8 +5312,8 @@
           <w:noProof/>
         </w:rPr>
         <w:drawing>
-          <wp:inline distT="0" distB="0" distL="0" distR="0" wp14:anchorId="5C2B0AFD" wp14:editId="7A517D80">
-            <wp:extent cx="6629400" cy="4564131"/>
+          <wp:inline distT="0" distB="0" distL="0" distR="0" wp14:anchorId="20ED808A" wp14:editId="5268DF6F">
+            <wp:extent cx="4739781" cy="3262912"/>
             <wp:effectExtent l="0" t="0" r="0" b="0"/>
             <wp:docPr id="1" name="Picture 1" descr="Macintosh HD:Users:one:Desktop:Screen Shot 2012-12-02 at 5.30.15 PM.png"/>
             <wp:cNvGraphicFramePr>
@@ -4757,7 +5344,7 @@
                   <pic:spPr bwMode="auto">
                     <a:xfrm>
                       <a:off x="0" y="0"/>
-                      <a:ext cx="6629400" cy="4564131"/>
+                      <a:ext cx="4740298" cy="3263268"/>
                     </a:xfrm>
                     <a:prstGeom prst="rect">
                       <a:avLst/>
@@ -4778,12 +5365,12 @@
       <w:pPr>
         <w:pStyle w:val="Heading3"/>
       </w:pPr>
-      <w:bookmarkStart w:id="17" w:name="_Toc217524237"/>
+      <w:bookmarkStart w:id="23" w:name="_Toc219121140"/>
       <w:proofErr w:type="spellStart"/>
       <w:r>
         <w:t>master_control</w:t>
       </w:r>
-      <w:bookmarkEnd w:id="17"/>
+      <w:bookmarkEnd w:id="23"/>
       <w:proofErr w:type="spellEnd"/>
     </w:p>
     <w:p>
@@ -5022,12 +5609,12 @@
       <w:pPr>
         <w:pStyle w:val="Heading3"/>
       </w:pPr>
-      <w:bookmarkStart w:id="18" w:name="_Toc217524238"/>
+      <w:bookmarkStart w:id="24" w:name="_Toc219121141"/>
       <w:proofErr w:type="spellStart"/>
       <w:r>
         <w:t>shutter_control</w:t>
       </w:r>
-      <w:bookmarkEnd w:id="18"/>
+      <w:bookmarkEnd w:id="24"/>
       <w:proofErr w:type="spellEnd"/>
     </w:p>
     <w:p>
@@ -5092,7 +5679,12 @@
         <w:pStyle w:val="BodyText"/>
       </w:pPr>
       <w:r>
-        <w:t xml:space="preserve">VS signal from projector </w:t>
+        <w:t>VS signal from projecto</w:t>
+      </w:r>
+      <w:bookmarkStart w:id="25" w:name="_GoBack"/>
+      <w:bookmarkEnd w:id="25"/>
+      <w:r>
+        <w:t xml:space="preserve">r </w:t>
       </w:r>
     </w:p>
     <w:p>
@@ -5159,266 +5751,263 @@
         <w:t>low when the electronic shutter should be closed and high when it should be open.</w:t>
       </w:r>
     </w:p>
+    <w:p>
+      <w:pPr>
+        <w:pStyle w:val="Heading3"/>
+      </w:pPr>
+      <w:bookmarkStart w:id="26" w:name="_Toc219121142"/>
+      <w:proofErr w:type="spellStart"/>
+      <w:r>
+        <w:t>ham_start_control</w:t>
+      </w:r>
+      <w:bookmarkEnd w:id="26"/>
+      <w:proofErr w:type="spellEnd"/>
+    </w:p>
+    <w:p>
+      <w:r>
+        <w:t xml:space="preserve">This module is used to insure that the constraints on the high and low period of the </w:t>
+      </w:r>
+      <w:proofErr w:type="spellStart"/>
+      <w:r>
+        <w:t>ham_start</w:t>
+      </w:r>
+      <w:proofErr w:type="spellEnd"/>
+      <w:r>
+        <w:t xml:space="preserve"> signal are met. Under normal operating modes the module will essentially pass shutter straight though to </w:t>
+      </w:r>
+      <w:proofErr w:type="spellStart"/>
+      <w:r>
+        <w:t>ham_clk</w:t>
+      </w:r>
+      <w:proofErr w:type="spellEnd"/>
+      <w:r>
+        <w:t>.</w:t>
+      </w:r>
+    </w:p>
     <w:p/>
     <w:p>
+      <w:r>
+        <w:t xml:space="preserve">When not idle it disallows transitions that occur too rapidly, but does nothing to ensure they don’t occur too slowly. This shouldn’t be an issue as the shutter should be within spec for both operating modes. When idle, the module ignores shutter and </w:t>
+      </w:r>
+      <w:proofErr w:type="spellStart"/>
+      <w:r>
+        <w:t>autotoggles</w:t>
+      </w:r>
+      <w:proofErr w:type="spellEnd"/>
+      <w:r>
+        <w:t xml:space="preserve"> </w:t>
+      </w:r>
+      <w:proofErr w:type="spellStart"/>
+      <w:r>
+        <w:t>ham_start</w:t>
+      </w:r>
+      <w:proofErr w:type="spellEnd"/>
+      <w:r>
+        <w:t xml:space="preserve">, keeping it low for the maximum possible number of </w:t>
+      </w:r>
+      <w:proofErr w:type="spellStart"/>
+      <w:r>
+        <w:t>ham_clks</w:t>
+      </w:r>
+      <w:proofErr w:type="spellEnd"/>
+      <w:r>
+        <w:t xml:space="preserve"> and high for the minimum possible.</w:t>
+      </w:r>
+    </w:p>
+    <w:p>
+      <w:r>
+        <w:t xml:space="preserve">It outputs </w:t>
+      </w:r>
+      <w:proofErr w:type="spellStart"/>
+      <w:r>
+        <w:t>ham_ready</w:t>
+      </w:r>
+      <w:proofErr w:type="spellEnd"/>
+      <w:r>
+        <w:t xml:space="preserve"> as true whenever an exposure can be safely started/stopped (that is whenever a change of shutter will be passed through to </w:t>
+      </w:r>
+      <w:proofErr w:type="spellStart"/>
+      <w:r>
+        <w:t>ham_start</w:t>
+      </w:r>
+      <w:proofErr w:type="spellEnd"/>
+      <w:r>
+        <w:t>) as an additional bit of guidance.</w:t>
+      </w:r>
+    </w:p>
+    <w:p>
+      <w:r>
+        <w:t xml:space="preserve">The module functions by keeping track of the number of </w:t>
+      </w:r>
+      <w:proofErr w:type="spellStart"/>
+      <w:r>
+        <w:t>ham_clk</w:t>
+      </w:r>
+      <w:proofErr w:type="spellEnd"/>
+      <w:r>
+        <w:t xml:space="preserve"> positive edges since </w:t>
+      </w:r>
+      <w:proofErr w:type="spellStart"/>
+      <w:r>
+        <w:t>ham_start</w:t>
+      </w:r>
+      <w:proofErr w:type="spellEnd"/>
+      <w:r>
+        <w:t xml:space="preserve"> last changed. </w:t>
+      </w:r>
+    </w:p>
+    <w:p>
+      <w:pPr>
+        <w:pStyle w:val="Heading4"/>
+      </w:pPr>
+      <w:r>
+        <w:t>Inputs</w:t>
+      </w:r>
+    </w:p>
+    <w:p>
+      <w:pPr>
+        <w:pStyle w:val="Heading5"/>
+      </w:pPr>
+      <w:r>
+        <w:t>shutter</w:t>
+      </w:r>
+    </w:p>
+    <w:p>
+      <w:r>
+        <w:t>requested electronic shutter state</w:t>
+      </w:r>
+    </w:p>
+    <w:p>
+      <w:pPr>
+        <w:pStyle w:val="Heading5"/>
+      </w:pPr>
+      <w:proofErr w:type="spellStart"/>
+      <w:r>
+        <w:t>idle_hamamatsus</w:t>
+      </w:r>
+      <w:proofErr w:type="spellEnd"/>
+    </w:p>
+    <w:p>
+      <w:r>
+        <w:t>When high the module will ensure the Hamamatsu start line stays within the datasheet spec.</w:t>
+      </w:r>
+    </w:p>
+    <w:p>
+      <w:pPr>
+        <w:pStyle w:val="Heading5"/>
+      </w:pPr>
+      <w:proofErr w:type="spellStart"/>
+      <w:r>
+        <w:t>ham_clk</w:t>
+      </w:r>
+      <w:proofErr w:type="spellEnd"/>
+    </w:p>
+    <w:p>
+      <w:r>
+        <w:t xml:space="preserve">The clock sent to the </w:t>
+      </w:r>
+      <w:proofErr w:type="spellStart"/>
+      <w:r>
+        <w:t>Hamamatsus</w:t>
+      </w:r>
+      <w:proofErr w:type="spellEnd"/>
+    </w:p>
+    <w:p>
+      <w:pPr>
+        <w:pStyle w:val="Heading4"/>
+      </w:pPr>
+      <w:r>
+        <w:t>Outputs</w:t>
+      </w:r>
+    </w:p>
+    <w:p>
+      <w:pPr>
+        <w:pStyle w:val="Heading5"/>
+      </w:pPr>
+      <w:proofErr w:type="spellStart"/>
+      <w:r>
+        <w:t>ham_ready</w:t>
+      </w:r>
+      <w:proofErr w:type="spellEnd"/>
+    </w:p>
+    <w:p>
+      <w:r>
+        <w:t>high if an exposure can be started or stopped</w:t>
+      </w:r>
+    </w:p>
+    <w:p>
+      <w:pPr>
+        <w:pStyle w:val="Heading5"/>
+      </w:pPr>
+      <w:proofErr w:type="spellStart"/>
+      <w:r>
+        <w:t>ham_start</w:t>
+      </w:r>
+      <w:proofErr w:type="spellEnd"/>
+    </w:p>
+    <w:p>
+      <w:r>
+        <w:t>the start signal to the Hamamatsu detectors</w:t>
+      </w:r>
+    </w:p>
+    <w:p/>
+    <w:p>
       <w:pPr>
         <w:pStyle w:val="Heading3"/>
       </w:pPr>
-      <w:bookmarkStart w:id="19" w:name="_Toc217524239"/>
-      <w:proofErr w:type="spellStart"/>
-      <w:r>
-        <w:t>ham_start_control</w:t>
-      </w:r>
-      <w:bookmarkEnd w:id="19"/>
-      <w:proofErr w:type="spellEnd"/>
-    </w:p>
-    <w:p>
-      <w:r>
-        <w:t xml:space="preserve">This module is used to insure that the constraints on the high and low period of the </w:t>
-      </w:r>
-      <w:proofErr w:type="spellStart"/>
-      <w:r>
-        <w:t>ham_start</w:t>
-      </w:r>
-      <w:proofErr w:type="spellEnd"/>
-      <w:r>
-        <w:t xml:space="preserve"> signal are met. Under normal operating modes the module will essentially pass shutter straight though to </w:t>
-      </w:r>
-      <w:proofErr w:type="spellStart"/>
-      <w:r>
-        <w:t>ham_clk</w:t>
-      </w:r>
-      <w:proofErr w:type="spellEnd"/>
-      <w:r>
-        <w:t>.</w:t>
-      </w:r>
-    </w:p>
-    <w:p/>
-    <w:p>
-      <w:r>
-        <w:t xml:space="preserve">When not idle it disallows transitions that occur too rapidly, but does nothing to ensure they don’t occur too slowly. This shouldn’t be an issue as the shutter should be within spec for both operating modes. When idle, the module ignores shutter and </w:t>
-      </w:r>
-      <w:proofErr w:type="spellStart"/>
-      <w:r>
-        <w:t>autotoggles</w:t>
-      </w:r>
-      <w:proofErr w:type="spellEnd"/>
-      <w:r>
-        <w:t xml:space="preserve"> </w:t>
-      </w:r>
-      <w:proofErr w:type="spellStart"/>
-      <w:r>
-        <w:t>ham_start</w:t>
-      </w:r>
-      <w:proofErr w:type="spellEnd"/>
-      <w:r>
-        <w:t xml:space="preserve">, keeping it low for the maximum possible number of </w:t>
-      </w:r>
-      <w:proofErr w:type="spellStart"/>
-      <w:r>
-        <w:t>ham_clks</w:t>
-      </w:r>
-      <w:proofErr w:type="spellEnd"/>
-      <w:r>
-        <w:t xml:space="preserve"> and high for the minimum possible.</w:t>
-      </w:r>
-    </w:p>
-    <w:p/>
-    <w:p>
-      <w:r>
-        <w:t xml:space="preserve">It outputs </w:t>
-      </w:r>
-      <w:proofErr w:type="spellStart"/>
-      <w:r>
-        <w:t>ham_ready</w:t>
-      </w:r>
-      <w:proofErr w:type="spellEnd"/>
-      <w:r>
-        <w:t xml:space="preserve"> as true whenever an exposure can be safely started/stopped (that is whenever a change of shutter will be passed through to </w:t>
-      </w:r>
-      <w:proofErr w:type="spellStart"/>
-      <w:r>
-        <w:t>ham_start</w:t>
-      </w:r>
-      <w:proofErr w:type="spellEnd"/>
-      <w:r>
-        <w:t>) as an additional bit of guidance.</w:t>
-      </w:r>
-    </w:p>
-    <w:p/>
-    <w:p>
-      <w:r>
-        <w:t xml:space="preserve">The module functions by keeping track of the number of </w:t>
-      </w:r>
-      <w:proofErr w:type="spellStart"/>
-      <w:r>
-        <w:t>ham_clk</w:t>
-      </w:r>
-      <w:proofErr w:type="spellEnd"/>
-      <w:r>
-        <w:t xml:space="preserve"> positive edges since </w:t>
-      </w:r>
-      <w:proofErr w:type="spellStart"/>
-      <w:r>
-        <w:t>ham_start</w:t>
-      </w:r>
-      <w:proofErr w:type="spellEnd"/>
-      <w:r>
-        <w:t xml:space="preserve"> last changed. </w:t>
-      </w:r>
-    </w:p>
-    <w:p>
-      <w:pPr>
-        <w:pStyle w:val="Heading4"/>
-      </w:pPr>
-      <w:r>
-        <w:t>Inputs</w:t>
-      </w:r>
-    </w:p>
-    <w:p>
-      <w:pPr>
-        <w:pStyle w:val="Heading5"/>
-      </w:pPr>
-      <w:r>
-        <w:t>shutter</w:t>
-      </w:r>
-    </w:p>
-    <w:p>
-      <w:r>
-        <w:t>requested electronic shutter state</w:t>
-      </w:r>
-    </w:p>
-    <w:p>
-      <w:pPr>
-        <w:pStyle w:val="Heading5"/>
-      </w:pPr>
-      <w:proofErr w:type="spellStart"/>
-      <w:r>
-        <w:t>idle_hamamatsus</w:t>
-      </w:r>
-      <w:proofErr w:type="spellEnd"/>
-    </w:p>
-    <w:p>
-      <w:r>
-        <w:t>When high the module will ensure the Hamamatsu start line stays within the datasheet spec.</w:t>
-      </w:r>
-    </w:p>
-    <w:p>
-      <w:pPr>
-        <w:pStyle w:val="Heading5"/>
-      </w:pPr>
-      <w:proofErr w:type="spellStart"/>
-      <w:r>
-        <w:t>ham_clk</w:t>
-      </w:r>
-      <w:proofErr w:type="spellEnd"/>
-    </w:p>
-    <w:p>
-      <w:r>
-        <w:t xml:space="preserve">The clock sent to the </w:t>
-      </w:r>
-      <w:proofErr w:type="spellStart"/>
-      <w:r>
-        <w:t>Hamamatsus</w:t>
-      </w:r>
-      <w:proofErr w:type="spellEnd"/>
-    </w:p>
-    <w:p>
-      <w:pPr>
-        <w:pStyle w:val="Heading4"/>
-      </w:pPr>
-      <w:r>
-        <w:t>Outputs</w:t>
-      </w:r>
-    </w:p>
-    <w:p>
-      <w:pPr>
-        <w:pStyle w:val="Heading5"/>
-      </w:pPr>
-      <w:proofErr w:type="spellStart"/>
-      <w:r>
-        <w:t>ham_ready</w:t>
-      </w:r>
-      <w:proofErr w:type="spellEnd"/>
-    </w:p>
-    <w:p>
-      <w:r>
-        <w:t>high if an exposure can be started or stopped</w:t>
-      </w:r>
-    </w:p>
-    <w:p>
-      <w:pPr>
-        <w:pStyle w:val="Heading5"/>
-      </w:pPr>
-      <w:proofErr w:type="spellStart"/>
-      <w:r>
-        <w:t>ham_start</w:t>
-      </w:r>
-      <w:proofErr w:type="spellEnd"/>
-    </w:p>
-    <w:p>
-      <w:r>
-        <w:t>the start signal to the Hamamatsu detectors</w:t>
-      </w:r>
-    </w:p>
-    <w:p/>
+      <w:bookmarkStart w:id="27" w:name="_Toc219121143"/>
+      <w:proofErr w:type="spellStart"/>
+      <w:r>
+        <w:t>my_iser_top</w:t>
+      </w:r>
+      <w:bookmarkEnd w:id="27"/>
+      <w:proofErr w:type="spellEnd"/>
+    </w:p>
     <w:p>
       <w:pPr>
         <w:pStyle w:val="Heading3"/>
       </w:pPr>
-      <w:bookmarkStart w:id="20" w:name="_Toc217524240"/>
-      <w:proofErr w:type="spellStart"/>
-      <w:r>
-        <w:t>my_iser_top</w:t>
-      </w:r>
-      <w:bookmarkEnd w:id="20"/>
+      <w:bookmarkStart w:id="28" w:name="_Toc219121144"/>
+      <w:proofErr w:type="spellStart"/>
+      <w:r>
+        <w:t>cam_serializer</w:t>
+      </w:r>
+      <w:bookmarkEnd w:id="28"/>
       <w:proofErr w:type="spellEnd"/>
     </w:p>
     <w:p>
       <w:pPr>
         <w:pStyle w:val="Heading3"/>
       </w:pPr>
-      <w:bookmarkStart w:id="21" w:name="_Toc217524241"/>
-      <w:proofErr w:type="spellStart"/>
-      <w:r>
-        <w:t>cam_serializer</w:t>
-      </w:r>
-      <w:bookmarkEnd w:id="21"/>
+      <w:bookmarkStart w:id="29" w:name="_Toc219121145"/>
+      <w:proofErr w:type="spellStart"/>
+      <w:r>
+        <w:t>dtp_checker</w:t>
+      </w:r>
+      <w:bookmarkEnd w:id="29"/>
       <w:proofErr w:type="spellEnd"/>
     </w:p>
     <w:p>
       <w:pPr>
         <w:pStyle w:val="Heading3"/>
       </w:pPr>
-      <w:bookmarkStart w:id="22" w:name="_Toc217524242"/>
-      <w:proofErr w:type="spellStart"/>
-      <w:r>
-        <w:t>dtp_checker</w:t>
-      </w:r>
-      <w:bookmarkEnd w:id="22"/>
+      <w:bookmarkStart w:id="30" w:name="_Toc219121146"/>
+      <w:proofErr w:type="spellStart"/>
+      <w:r>
+        <w:t>pixel_counter</w:t>
+      </w:r>
+      <w:bookmarkEnd w:id="30"/>
       <w:proofErr w:type="spellEnd"/>
     </w:p>
     <w:p>
       <w:pPr>
         <w:pStyle w:val="Heading3"/>
       </w:pPr>
-      <w:bookmarkStart w:id="23" w:name="_Toc217524243"/>
-      <w:proofErr w:type="spellStart"/>
-      <w:r>
-        <w:t>pixel_counter</w:t>
-      </w:r>
-      <w:bookmarkEnd w:id="23"/>
-      <w:proofErr w:type="spellEnd"/>
-    </w:p>
-    <w:p>
-      <w:pPr>
-        <w:pStyle w:val="Heading3"/>
-      </w:pPr>
-      <w:bookmarkStart w:id="24" w:name="_Toc217524244"/>
+      <w:bookmarkStart w:id="31" w:name="_Toc219121147"/>
       <w:r>
         <w:t>pll</w:t>
       </w:r>
-      <w:bookmarkEnd w:id="24"/>
+      <w:bookmarkEnd w:id="31"/>
     </w:p>
     <w:p/>
     <w:p/>
@@ -5427,9 +6016,11 @@
       <w:pPr>
         <w:pStyle w:val="Heading1"/>
       </w:pPr>
+      <w:bookmarkStart w:id="32" w:name="_Toc219121148"/>
       <w:r>
         <w:t>Hardware Listing</w:t>
       </w:r>
+      <w:bookmarkEnd w:id="32"/>
     </w:p>
     <w:p>
       <w:pPr>
@@ -5907,6 +6498,12 @@
     </w:p>
     <w:p/>
     <w:sectPr>
+      <w:headerReference w:type="even" r:id="rId12"/>
+      <w:headerReference w:type="default" r:id="rId13"/>
+      <w:footerReference w:type="even" r:id="rId14"/>
+      <w:footerReference w:type="default" r:id="rId15"/>
+      <w:headerReference w:type="first" r:id="rId16"/>
+      <w:footerReference w:type="first" r:id="rId17"/>
       <w:pgSz w:w="12240" w:h="15840"/>
       <w:pgMar w:top="720" w:right="1080" w:bottom="720" w:left="1080" w:header="720" w:footer="720" w:gutter="0"/>
       <w:cols w:space="720"/>
@@ -5935,6 +6532,36 @@
 </w:endnotes>
 </file>
 
+<file path=word/footer1.xml><?xml version="1.0" encoding="utf-8"?>
+<w:ftr xmlns:wpc="http://schemas.microsoft.com/office/word/2010/wordprocessingCanvas" xmlns:mo="http://schemas.microsoft.com/office/mac/office/2008/main" xmlns:mc="http://schemas.openxmlformats.org/markup-compatibility/2006" xmlns:mv="urn:schemas-microsoft-com:mac:vml" xmlns:o="urn:schemas-microsoft-com:office:office" xmlns:r="http://schemas.openxmlformats.org/officeDocument/2006/relationships" xmlns:m="http://schemas.openxmlformats.org/officeDocument/2006/math" xmlns:v="urn:schemas-microsoft-com:vml" xmlns:wp14="http://schemas.microsoft.com/office/word/2010/wordprocessingDrawing" xmlns:wp="http://schemas.openxmlformats.org/drawingml/2006/wordprocessingDrawing" xmlns:w10="urn:schemas-microsoft-com:office:word" xmlns:w="http://schemas.openxmlformats.org/wordprocessingml/2006/main" xmlns:w14="http://schemas.microsoft.com/office/word/2010/wordml" xmlns:wpg="http://schemas.microsoft.com/office/word/2010/wordprocessingGroup" xmlns:wpi="http://schemas.microsoft.com/office/word/2010/wordprocessingInk" xmlns:wne="http://schemas.microsoft.com/office/word/2006/wordml" xmlns:wps="http://schemas.microsoft.com/office/word/2010/wordprocessingShape" mc:Ignorable="w14 wp14 mv">
+  <w:p>
+    <w:pPr>
+      <w:pStyle w:val="Footer"/>
+    </w:pPr>
+  </w:p>
+</w:ftr>
+</file>
+
+<file path=word/footer2.xml><?xml version="1.0" encoding="utf-8"?>
+<w:ftr xmlns:wpc="http://schemas.microsoft.com/office/word/2010/wordprocessingCanvas" xmlns:mo="http://schemas.microsoft.com/office/mac/office/2008/main" xmlns:mc="http://schemas.openxmlformats.org/markup-compatibility/2006" xmlns:mv="urn:schemas-microsoft-com:mac:vml" xmlns:o="urn:schemas-microsoft-com:office:office" xmlns:r="http://schemas.openxmlformats.org/officeDocument/2006/relationships" xmlns:m="http://schemas.openxmlformats.org/officeDocument/2006/math" xmlns:v="urn:schemas-microsoft-com:vml" xmlns:wp14="http://schemas.microsoft.com/office/word/2010/wordprocessingDrawing" xmlns:wp="http://schemas.openxmlformats.org/drawingml/2006/wordprocessingDrawing" xmlns:w10="urn:schemas-microsoft-com:office:word" xmlns:w="http://schemas.openxmlformats.org/wordprocessingml/2006/main" xmlns:w14="http://schemas.microsoft.com/office/word/2010/wordml" xmlns:wpg="http://schemas.microsoft.com/office/word/2010/wordprocessingGroup" xmlns:wpi="http://schemas.microsoft.com/office/word/2010/wordprocessingInk" xmlns:wne="http://schemas.microsoft.com/office/word/2006/wordml" xmlns:wps="http://schemas.microsoft.com/office/word/2010/wordprocessingShape" mc:Ignorable="w14 wp14 mv">
+  <w:p>
+    <w:pPr>
+      <w:pStyle w:val="Footer"/>
+    </w:pPr>
+  </w:p>
+</w:ftr>
+</file>
+
+<file path=word/footer3.xml><?xml version="1.0" encoding="utf-8"?>
+<w:ftr xmlns:wpc="http://schemas.microsoft.com/office/word/2010/wordprocessingCanvas" xmlns:mo="http://schemas.microsoft.com/office/mac/office/2008/main" xmlns:mc="http://schemas.openxmlformats.org/markup-compatibility/2006" xmlns:mv="urn:schemas-microsoft-com:mac:vml" xmlns:o="urn:schemas-microsoft-com:office:office" xmlns:r="http://schemas.openxmlformats.org/officeDocument/2006/relationships" xmlns:m="http://schemas.openxmlformats.org/officeDocument/2006/math" xmlns:v="urn:schemas-microsoft-com:vml" xmlns:wp14="http://schemas.microsoft.com/office/word/2010/wordprocessingDrawing" xmlns:wp="http://schemas.openxmlformats.org/drawingml/2006/wordprocessingDrawing" xmlns:w10="urn:schemas-microsoft-com:office:word" xmlns:w="http://schemas.openxmlformats.org/wordprocessingml/2006/main" xmlns:w14="http://schemas.microsoft.com/office/word/2010/wordml" xmlns:wpg="http://schemas.microsoft.com/office/word/2010/wordprocessingGroup" xmlns:wpi="http://schemas.microsoft.com/office/word/2010/wordprocessingInk" xmlns:wne="http://schemas.microsoft.com/office/word/2006/wordml" xmlns:wps="http://schemas.microsoft.com/office/word/2010/wordprocessingShape" mc:Ignorable="w14 wp14 mv">
+  <w:p>
+    <w:pPr>
+      <w:pStyle w:val="Footer"/>
+    </w:pPr>
+  </w:p>
+</w:ftr>
+</file>
+
 <file path=word/footnotes.xml><?xml version="1.0" encoding="utf-8"?>
 <w:footnotes xmlns:wpc="http://schemas.microsoft.com/office/word/2010/wordprocessingCanvas" xmlns:mo="http://schemas.microsoft.com/office/mac/office/2008/main" xmlns:mc="http://schemas.openxmlformats.org/markup-compatibility/2006" xmlns:mv="urn:schemas-microsoft-com:mac:vml" xmlns:o="urn:schemas-microsoft-com:office:office" xmlns:r="http://schemas.openxmlformats.org/officeDocument/2006/relationships" xmlns:m="http://schemas.openxmlformats.org/officeDocument/2006/math" xmlns:v="urn:schemas-microsoft-com:vml" xmlns:wp14="http://schemas.microsoft.com/office/word/2010/wordprocessingDrawing" xmlns:wp="http://schemas.openxmlformats.org/drawingml/2006/wordprocessingDrawing" xmlns:w10="urn:schemas-microsoft-com:office:word" xmlns:w="http://schemas.openxmlformats.org/wordprocessingml/2006/main" xmlns:w14="http://schemas.microsoft.com/office/word/2010/wordml" xmlns:wpg="http://schemas.microsoft.com/office/word/2010/wordprocessingGroup" xmlns:wpi="http://schemas.microsoft.com/office/word/2010/wordprocessingInk" xmlns:wne="http://schemas.microsoft.com/office/word/2006/wordml" xmlns:wps="http://schemas.microsoft.com/office/word/2010/wordprocessingShape" mc:Ignorable="w14 wp14">
   <w:footnote w:type="separator" w:id="-1">
@@ -5952,6 +6579,138 @@
     </w:p>
   </w:footnote>
 </w:footnotes>
+</file>
+
+<file path=word/header1.xml><?xml version="1.0" encoding="utf-8"?>
+<w:hdr xmlns:wpc="http://schemas.microsoft.com/office/word/2010/wordprocessingCanvas" xmlns:mo="http://schemas.microsoft.com/office/mac/office/2008/main" xmlns:mc="http://schemas.openxmlformats.org/markup-compatibility/2006" xmlns:mv="urn:schemas-microsoft-com:mac:vml" xmlns:o="urn:schemas-microsoft-com:office:office" xmlns:r="http://schemas.openxmlformats.org/officeDocument/2006/relationships" xmlns:m="http://schemas.openxmlformats.org/officeDocument/2006/math" xmlns:v="urn:schemas-microsoft-com:vml" xmlns:wp14="http://schemas.microsoft.com/office/word/2010/wordprocessingDrawing" xmlns:wp="http://schemas.openxmlformats.org/drawingml/2006/wordprocessingDrawing" xmlns:w10="urn:schemas-microsoft-com:office:word" xmlns:w="http://schemas.openxmlformats.org/wordprocessingml/2006/main" xmlns:w14="http://schemas.microsoft.com/office/word/2010/wordml" xmlns:wpg="http://schemas.microsoft.com/office/word/2010/wordprocessingGroup" xmlns:wpi="http://schemas.microsoft.com/office/word/2010/wordprocessingInk" xmlns:wne="http://schemas.microsoft.com/office/word/2006/wordml" xmlns:wps="http://schemas.microsoft.com/office/word/2010/wordprocessingShape" mc:Ignorable="w14 wp14 mv">
+  <w:p>
+    <w:pPr>
+      <w:pStyle w:val="Header"/>
+    </w:pPr>
+    <w:r>
+      <w:rPr>
+        <w:noProof/>
+      </w:rPr>
+      <w:pict w14:anchorId="44FB2B2C">
+        <v:shapetype id="_x0000_t136" coordsize="21600,21600" o:spt="136" adj="10800" path="m@7,0l@8,0m@5,21600l@6,21600e">
+          <v:formulas>
+            <v:f eqn="sum #0 0 10800"/>
+            <v:f eqn="prod #0 2 1"/>
+            <v:f eqn="sum 21600 0 @1"/>
+            <v:f eqn="sum 0 0 @2"/>
+            <v:f eqn="sum 21600 0 @3"/>
+            <v:f eqn="if @0 @3 0"/>
+            <v:f eqn="if @0 21600 @1"/>
+            <v:f eqn="if @0 0 @2"/>
+            <v:f eqn="if @0 @4 21600"/>
+            <v:f eqn="mid @5 @6"/>
+            <v:f eqn="mid @8 @5"/>
+            <v:f eqn="mid @7 @8"/>
+            <v:f eqn="mid @6 @7"/>
+            <v:f eqn="sum @6 0 @5"/>
+          </v:formulas>
+          <v:path textpathok="t" o:connecttype="custom" o:connectlocs="@9,0;@10,10800;@11,21600;@12,10800" o:connectangles="270,180,90,0"/>
+          <v:textpath on="t" fitshape="t"/>
+          <v:handles>
+            <v:h position="#0,bottomRight" xrange="6629,14971"/>
+          </v:handles>
+          <o:lock v:ext="edit" text="t" shapetype="t"/>
+        </v:shapetype>
+        <v:shape id="PowerPlusWaterMarkObject2" o:spid="_x0000_s2050" type="#_x0000_t136" style="position:absolute;left:0;text-align:left;margin-left:0;margin-top:0;width:592.2pt;height:118.4pt;rotation:315;z-index:-251655168;mso-wrap-edited:f;mso-position-horizontal:center;mso-position-horizontal-relative:margin;mso-position-vertical:center;mso-position-vertical-relative:margin" wrapcoords="20314 4784 19440 4921 19412 5331 19658 7792 19631 10526 17936 4374 17717 4784 17608 5468 17334 8475 16076 4648 15366 4784 15338 4921 15584 8749 14217 4648 9788 4784 9761 5058 9979 8612 10034 9022 10007 11893 8475 5058 8147 4101 7956 4784 6097 4784 6042 5058 5987 7245 5468 6151 4921 4784 4210 4784 3773 5605 3445 7108 2870 5058 2515 4374 2378 4784 1995 4921 1941 5468 2214 7108 2160 9706 956 5058 683 4101 519 4784 218 4921 191 5331 437 7518 355 16268 218 16815 355 17635 382 17635 1011 17498 1093 17088 820 15721 820 12577 1148 14081 2378 18045 2542 17498 2570 12030 3198 15037 4183 18318 4374 17772 4894 17362 5304 16405 5577 14627 5659 12987 5714 12167 6835 17635 7765 17498 7792 17225 7491 15037 7491 8749 9870 17635 10772 17498 10827 17088 10526 14627 10581 11756 12303 17635 12960 17498 13151 17362 13124 16678 12905 14217 13561 17225 14026 18592 14217 17635 14463 17362 14463 16951 14217 14627 14217 11483 15639 17362 15885 17908 15994 16951 16651 17635 17389 17498 17334 15858 17252 14217 17635 15994 18428 18182 18592 17635 21381 17498 21709 15448 21408 13397 20178 7245 20424 5331 20314 4784" fillcolor="silver" stroked="f">
+          <v:textpath style="font-family:&quot;Cambria&quot;;font-size:1pt" string="NOT FINAL"/>
+        </v:shape>
+      </w:pict>
+    </w:r>
+  </w:p>
+</w:hdr>
+</file>
+
+<file path=word/header2.xml><?xml version="1.0" encoding="utf-8"?>
+<w:hdr xmlns:wpc="http://schemas.microsoft.com/office/word/2010/wordprocessingCanvas" xmlns:mo="http://schemas.microsoft.com/office/mac/office/2008/main" xmlns:mc="http://schemas.openxmlformats.org/markup-compatibility/2006" xmlns:mv="urn:schemas-microsoft-com:mac:vml" xmlns:o="urn:schemas-microsoft-com:office:office" xmlns:r="http://schemas.openxmlformats.org/officeDocument/2006/relationships" xmlns:m="http://schemas.openxmlformats.org/officeDocument/2006/math" xmlns:v="urn:schemas-microsoft-com:vml" xmlns:wp14="http://schemas.microsoft.com/office/word/2010/wordprocessingDrawing" xmlns:wp="http://schemas.openxmlformats.org/drawingml/2006/wordprocessingDrawing" xmlns:w10="urn:schemas-microsoft-com:office:word" xmlns:w="http://schemas.openxmlformats.org/wordprocessingml/2006/main" xmlns:w14="http://schemas.microsoft.com/office/word/2010/wordml" xmlns:wpg="http://schemas.microsoft.com/office/word/2010/wordprocessingGroup" xmlns:wpi="http://schemas.microsoft.com/office/word/2010/wordprocessingInk" xmlns:wne="http://schemas.microsoft.com/office/word/2006/wordml" xmlns:wps="http://schemas.microsoft.com/office/word/2010/wordprocessingShape" mc:Ignorable="w14 wp14 mv">
+  <w:p>
+    <w:pPr>
+      <w:pStyle w:val="Header"/>
+    </w:pPr>
+    <w:r>
+      <w:rPr>
+        <w:noProof/>
+      </w:rPr>
+      <w:pict w14:anchorId="75BB4AF8">
+        <v:shapetype id="_x0000_t136" coordsize="21600,21600" o:spt="136" adj="10800" path="m@7,0l@8,0m@5,21600l@6,21600e">
+          <v:formulas>
+            <v:f eqn="sum #0 0 10800"/>
+            <v:f eqn="prod #0 2 1"/>
+            <v:f eqn="sum 21600 0 @1"/>
+            <v:f eqn="sum 0 0 @2"/>
+            <v:f eqn="sum 21600 0 @3"/>
+            <v:f eqn="if @0 @3 0"/>
+            <v:f eqn="if @0 21600 @1"/>
+            <v:f eqn="if @0 0 @2"/>
+            <v:f eqn="if @0 @4 21600"/>
+            <v:f eqn="mid @5 @6"/>
+            <v:f eqn="mid @8 @5"/>
+            <v:f eqn="mid @7 @8"/>
+            <v:f eqn="mid @6 @7"/>
+            <v:f eqn="sum @6 0 @5"/>
+          </v:formulas>
+          <v:path textpathok="t" o:connecttype="custom" o:connectlocs="@9,0;@10,10800;@11,21600;@12,10800" o:connectangles="270,180,90,0"/>
+          <v:textpath on="t" fitshape="t"/>
+          <v:handles>
+            <v:h position="#0,bottomRight" xrange="6629,14971"/>
+          </v:handles>
+          <o:lock v:ext="edit" text="t" shapetype="t"/>
+        </v:shapetype>
+        <v:shape id="PowerPlusWaterMarkObject1" o:spid="_x0000_s2049" type="#_x0000_t136" style="position:absolute;left:0;text-align:left;margin-left:0;margin-top:0;width:592.2pt;height:118.4pt;rotation:315;z-index:-251657216;mso-wrap-edited:f;mso-position-horizontal:center;mso-position-horizontal-relative:margin;mso-position-vertical:center;mso-position-vertical-relative:margin" wrapcoords="20314 4784 19440 4921 19412 5331 19658 7792 19631 10526 17936 4374 17717 4784 17608 5468 17334 8475 16076 4648 15366 4784 15338 4921 15584 8749 14217 4648 9788 4784 9761 5058 9979 8612 10034 9022 10007 11893 8475 5058 8147 4101 7956 4784 6097 4784 6042 5058 5987 7245 5468 6151 4921 4784 4210 4784 3773 5605 3445 7108 2870 5058 2515 4374 2378 4784 1995 4921 1941 5468 2214 7108 2160 9706 956 5058 683 4101 519 4784 218 4921 191 5331 437 7518 355 16268 218 16815 355 17635 382 17635 1011 17498 1093 17088 820 15721 820 12577 1148 14081 2378 18045 2542 17498 2570 12030 3198 15037 4183 18318 4374 17772 4894 17362 5304 16405 5577 14627 5659 12987 5714 12167 6835 17635 7765 17498 7792 17225 7491 15037 7491 8749 9870 17635 10772 17498 10827 17088 10526 14627 10581 11756 12303 17635 12960 17498 13151 17362 13124 16678 12905 14217 13561 17225 14026 18592 14217 17635 14463 17362 14463 16951 14217 14627 14217 11483 15639 17362 15885 17908 15994 16951 16651 17635 17389 17498 17334 15858 17252 14217 17635 15994 18428 18182 18592 17635 21381 17498 21709 15448 21408 13397 20178 7245 20424 5331 20314 4784" fillcolor="silver" stroked="f">
+          <v:textpath style="font-family:&quot;Cambria&quot;;font-size:1pt" string="NOT FINAL"/>
+        </v:shape>
+      </w:pict>
+    </w:r>
+  </w:p>
+</w:hdr>
+</file>
+
+<file path=word/header3.xml><?xml version="1.0" encoding="utf-8"?>
+<w:hdr xmlns:wpc="http://schemas.microsoft.com/office/word/2010/wordprocessingCanvas" xmlns:mo="http://schemas.microsoft.com/office/mac/office/2008/main" xmlns:mc="http://schemas.openxmlformats.org/markup-compatibility/2006" xmlns:mv="urn:schemas-microsoft-com:mac:vml" xmlns:o="urn:schemas-microsoft-com:office:office" xmlns:r="http://schemas.openxmlformats.org/officeDocument/2006/relationships" xmlns:m="http://schemas.openxmlformats.org/officeDocument/2006/math" xmlns:v="urn:schemas-microsoft-com:vml" xmlns:wp14="http://schemas.microsoft.com/office/word/2010/wordprocessingDrawing" xmlns:wp="http://schemas.openxmlformats.org/drawingml/2006/wordprocessingDrawing" xmlns:w10="urn:schemas-microsoft-com:office:word" xmlns:w="http://schemas.openxmlformats.org/wordprocessingml/2006/main" xmlns:w14="http://schemas.microsoft.com/office/word/2010/wordml" xmlns:wpg="http://schemas.microsoft.com/office/word/2010/wordprocessingGroup" xmlns:wpi="http://schemas.microsoft.com/office/word/2010/wordprocessingInk" xmlns:wne="http://schemas.microsoft.com/office/word/2006/wordml" xmlns:wps="http://schemas.microsoft.com/office/word/2010/wordprocessingShape" mc:Ignorable="w14 wp14 mv">
+  <w:p>
+    <w:pPr>
+      <w:pStyle w:val="Header"/>
+    </w:pPr>
+    <w:r>
+      <w:rPr>
+        <w:noProof/>
+      </w:rPr>
+      <w:pict w14:anchorId="36448248">
+        <v:shapetype id="_x0000_t136" coordsize="21600,21600" o:spt="136" adj="10800" path="m@7,0l@8,0m@5,21600l@6,21600e">
+          <v:formulas>
+            <v:f eqn="sum #0 0 10800"/>
+            <v:f eqn="prod #0 2 1"/>
+            <v:f eqn="sum 21600 0 @1"/>
+            <v:f eqn="sum 0 0 @2"/>
+            <v:f eqn="sum 21600 0 @3"/>
+            <v:f eqn="if @0 @3 0"/>
+            <v:f eqn="if @0 21600 @1"/>
+            <v:f eqn="if @0 0 @2"/>
+            <v:f eqn="if @0 @4 21600"/>
+            <v:f eqn="mid @5 @6"/>
+            <v:f eqn="mid @8 @5"/>
+            <v:f eqn="mid @7 @8"/>
+            <v:f eqn="mid @6 @7"/>
+            <v:f eqn="sum @6 0 @5"/>
+          </v:formulas>
+          <v:path textpathok="t" o:connecttype="custom" o:connectlocs="@9,0;@10,10800;@11,21600;@12,10800" o:connectangles="270,180,90,0"/>
+          <v:textpath on="t" fitshape="t"/>
+          <v:handles>
+            <v:h position="#0,bottomRight" xrange="6629,14971"/>
+          </v:handles>
+          <o:lock v:ext="edit" text="t" shapetype="t"/>
+        </v:shapetype>
+        <v:shape id="PowerPlusWaterMarkObject3" o:spid="_x0000_s2051" type="#_x0000_t136" style="position:absolute;left:0;text-align:left;margin-left:0;margin-top:0;width:592.2pt;height:118.4pt;rotation:315;z-index:-251653120;mso-wrap-edited:f;mso-position-horizontal:center;mso-position-horizontal-relative:margin;mso-position-vertical:center;mso-position-vertical-relative:margin" wrapcoords="20314 4784 19440 4921 19412 5331 19658 7792 19631 10526 17936 4374 17717 4784 17608 5468 17334 8475 16076 4648 15366 4784 15338 4921 15584 8749 14217 4648 9788 4784 9761 5058 9979 8612 10034 9022 10007 11893 8475 5058 8147 4101 7956 4784 6097 4784 6042 5058 5987 7245 5468 6151 4921 4784 4210 4784 3773 5605 3445 7108 2870 5058 2515 4374 2378 4784 1995 4921 1941 5468 2214 7108 2160 9706 956 5058 683 4101 519 4784 218 4921 191 5331 437 7518 355 16268 218 16815 355 17635 382 17635 1011 17498 1093 17088 820 15721 820 12577 1148 14081 2378 18045 2542 17498 2570 12030 3198 15037 4183 18318 4374 17772 4894 17362 5304 16405 5577 14627 5659 12987 5714 12167 6835 17635 7765 17498 7792 17225 7491 15037 7491 8749 9870 17635 10772 17498 10827 17088 10526 14627 10581 11756 12303 17635 12960 17498 13151 17362 13124 16678 12905 14217 13561 17225 14026 18592 14217 17635 14463 17362 14463 16951 14217 14627 14217 11483 15639 17362 15885 17908 15994 16951 16651 17635 17389 17498 17334 15858 17252 14217 17635 15994 18428 18182 18592 17635 21381 17498 21709 15448 21408 13397 20178 7245 20424 5331 20314 4784" fillcolor="silver" stroked="f">
+          <v:textpath style="font-family:&quot;Cambria&quot;;font-size:1pt" string="NOT FINAL"/>
+        </v:shape>
+      </w:pict>
+    </w:r>
+  </w:p>
+</w:hdr>
 </file>
 
 <file path=word/numbering.xml><?xml version="1.0" encoding="utf-8"?>
@@ -6069,8 +6828,100 @@
       </w:rPr>
     </w:lvl>
   </w:abstractNum>
+  <w:abstractNum w:abstractNumId="1">
+    <w:nsid w:val="7EE857E6"/>
+    <w:multiLevelType w:val="hybridMultilevel"/>
+    <w:tmpl w:val="2FD41E46"/>
+    <w:lvl w:ilvl="0" w:tplc="FD72AF30">
+      <w:start w:val="1"/>
+      <w:numFmt w:val="decimal"/>
+      <w:lvlText w:val="%1)"/>
+      <w:lvlJc w:val="left"/>
+      <w:pPr>
+        <w:ind w:left="2520" w:hanging="360"/>
+      </w:pPr>
+      <w:rPr>
+        <w:rFonts w:hint="default"/>
+      </w:rPr>
+    </w:lvl>
+    <w:lvl w:ilvl="1" w:tplc="04090019" w:tentative="1">
+      <w:start w:val="1"/>
+      <w:numFmt w:val="lowerLetter"/>
+      <w:lvlText w:val="%2."/>
+      <w:lvlJc w:val="left"/>
+      <w:pPr>
+        <w:ind w:left="3240" w:hanging="360"/>
+      </w:pPr>
+    </w:lvl>
+    <w:lvl w:ilvl="2" w:tplc="0409001B" w:tentative="1">
+      <w:start w:val="1"/>
+      <w:numFmt w:val="lowerRoman"/>
+      <w:lvlText w:val="%3."/>
+      <w:lvlJc w:val="right"/>
+      <w:pPr>
+        <w:ind w:left="3960" w:hanging="180"/>
+      </w:pPr>
+    </w:lvl>
+    <w:lvl w:ilvl="3" w:tplc="0409000F" w:tentative="1">
+      <w:start w:val="1"/>
+      <w:numFmt w:val="decimal"/>
+      <w:lvlText w:val="%4."/>
+      <w:lvlJc w:val="left"/>
+      <w:pPr>
+        <w:ind w:left="4680" w:hanging="360"/>
+      </w:pPr>
+    </w:lvl>
+    <w:lvl w:ilvl="4" w:tplc="04090019" w:tentative="1">
+      <w:start w:val="1"/>
+      <w:numFmt w:val="lowerLetter"/>
+      <w:lvlText w:val="%5."/>
+      <w:lvlJc w:val="left"/>
+      <w:pPr>
+        <w:ind w:left="5400" w:hanging="360"/>
+      </w:pPr>
+    </w:lvl>
+    <w:lvl w:ilvl="5" w:tplc="0409001B" w:tentative="1">
+      <w:start w:val="1"/>
+      <w:numFmt w:val="lowerRoman"/>
+      <w:lvlText w:val="%6."/>
+      <w:lvlJc w:val="right"/>
+      <w:pPr>
+        <w:ind w:left="6120" w:hanging="180"/>
+      </w:pPr>
+    </w:lvl>
+    <w:lvl w:ilvl="6" w:tplc="0409000F" w:tentative="1">
+      <w:start w:val="1"/>
+      <w:numFmt w:val="decimal"/>
+      <w:lvlText w:val="%7."/>
+      <w:lvlJc w:val="left"/>
+      <w:pPr>
+        <w:ind w:left="6840" w:hanging="360"/>
+      </w:pPr>
+    </w:lvl>
+    <w:lvl w:ilvl="7" w:tplc="04090019" w:tentative="1">
+      <w:start w:val="1"/>
+      <w:numFmt w:val="lowerLetter"/>
+      <w:lvlText w:val="%8."/>
+      <w:lvlJc w:val="left"/>
+      <w:pPr>
+        <w:ind w:left="7560" w:hanging="360"/>
+      </w:pPr>
+    </w:lvl>
+    <w:lvl w:ilvl="8" w:tplc="0409001B" w:tentative="1">
+      <w:start w:val="1"/>
+      <w:numFmt w:val="lowerRoman"/>
+      <w:lvlText w:val="%9."/>
+      <w:lvlJc w:val="right"/>
+      <w:pPr>
+        <w:ind w:left="8280" w:hanging="180"/>
+      </w:pPr>
+    </w:lvl>
+  </w:abstractNum>
   <w:num w:numId="1">
     <w:abstractNumId w:val="0"/>
+  </w:num>
+  <w:num w:numId="2">
+    <w:abstractNumId w:val="1"/>
   </w:num>
 </w:numbering>
 </file>
@@ -6349,6 +7200,7 @@
   <w:style w:type="character" w:default="1" w:styleId="DefaultParagraphFont">
     <w:name w:val="Default Paragraph Font"/>
     <w:uiPriority w:val="1"/>
+    <w:semiHidden/>
     <w:unhideWhenUsed/>
   </w:style>
   <w:style w:type="table" w:default="1" w:styleId="TableNormal">
@@ -7546,7 +8398,7 @@
 </file>
 
 <file path=customXml/itemProps2.xml><?xml version="1.0" encoding="utf-8"?>
-<ds:datastoreItem xmlns:ds="http://schemas.openxmlformats.org/officeDocument/2006/customXml" ds:itemID="{61DDA7AE-9FE0-194D-B8FD-C743772EE696}">
+<ds:datastoreItem xmlns:ds="http://schemas.openxmlformats.org/officeDocument/2006/customXml" ds:itemID="{9806D04E-EE13-5F40-8C1D-486FB680DCF9}">
   <ds:schemaRefs>
     <ds:schemaRef ds:uri="http://schemas.openxmlformats.org/officeDocument/2006/bibliography"/>
   </ds:schemaRefs>

</xml_diff>